<commit_message>
detailed information on the coursework specification
</commit_message>
<xml_diff>
--- a/coursework/cw01.docx
+++ b/coursework/cw01.docx
@@ -7,59 +7,359 @@
         <w:pStyle w:val="Title"/>
       </w:pPr>
       <w:r>
-        <w:t xml:space="preserve">F28WP Coursework </w:t>
+        <w:t xml:space="preserve">F28WP </w:t>
+      </w:r>
+      <w:proofErr w:type="gramStart"/>
+      <w:r>
+        <w:t xml:space="preserve">Coursework </w:t>
+      </w:r>
+      <w:r>
+        <w:t xml:space="preserve"> -</w:t>
+      </w:r>
+      <w:proofErr w:type="gramEnd"/>
+      <w:r>
+        <w:t xml:space="preserve"> Edinburgh Campus</w:t>
+      </w:r>
+    </w:p>
+    <w:p/>
+    <w:p>
+      <w:r>
+        <w:t>Mark: 25% of the overall mark of the course</w:t>
+      </w:r>
+    </w:p>
+    <w:p>
+      <w:r>
+        <w:t xml:space="preserve">Due Date: Week </w:t>
+      </w:r>
+      <w:r>
+        <w:t>10</w:t>
+      </w:r>
+    </w:p>
+    <w:p/>
+    <w:p>
+      <w:r>
+        <w:t>Overview</w:t>
+      </w:r>
+    </w:p>
+    <w:p/>
+    <w:p>
+      <w:r>
+        <w:t>Key Points:</w:t>
       </w:r>
       <w:bookmarkStart w:id="0" w:name="_GoBack"/>
       <w:bookmarkEnd w:id="0"/>
-      <w:r>
-        <w:t xml:space="preserve"> - Edinburgh Campus</w:t>
+    </w:p>
+    <w:p>
+      <w:pPr>
+        <w:pStyle w:val="ListParagraph"/>
+        <w:numPr>
+          <w:ilvl w:val="0"/>
+          <w:numId w:val="8"/>
+        </w:numPr>
+      </w:pPr>
+      <w:r>
+        <w:t xml:space="preserve">Develop Multiplayer Online </w:t>
+      </w:r>
+      <w:r>
+        <w:rPr>
+          <w:b/>
+        </w:rPr>
+        <w:t>2D</w:t>
+      </w:r>
+      <w:r>
+        <w:t xml:space="preserve"> Game (MMO</w:t>
+      </w:r>
+      <w:r>
+        <w:t>G</w:t>
+      </w:r>
+      <w:r>
+        <w:t>)</w:t>
+      </w:r>
+    </w:p>
+    <w:p>
+      <w:pPr>
+        <w:pStyle w:val="ListParagraph"/>
+        <w:numPr>
+          <w:ilvl w:val="0"/>
+          <w:numId w:val="8"/>
+        </w:numPr>
+      </w:pPr>
+      <w:r>
+        <w:rPr>
+          <w:b/>
+        </w:rPr>
+        <w:t>Team</w:t>
+      </w:r>
+      <w:r>
+        <w:t xml:space="preserve"> size 3-5</w:t>
+      </w:r>
+    </w:p>
+    <w:p>
+      <w:pPr>
+        <w:pStyle w:val="ListParagraph"/>
+        <w:numPr>
+          <w:ilvl w:val="0"/>
+          <w:numId w:val="8"/>
+        </w:numPr>
+      </w:pPr>
+      <w:r>
+        <w:rPr>
+          <w:b/>
+        </w:rPr>
+        <w:t>GitHub</w:t>
+      </w:r>
+      <w:r>
+        <w:t xml:space="preserve"> (create manage project) - every team member must show contributions weekly (e.g., commits, tasks, bug fixes on </w:t>
+      </w:r>
+      <w:r>
+        <w:t>GitHub</w:t>
+      </w:r>
+      <w:r>
+        <w:t xml:space="preserve">) - standard industry practice (see </w:t>
+      </w:r>
+      <w:r>
+        <w:t>GitHub</w:t>
+      </w:r>
+      <w:r>
+        <w:t xml:space="preserve"> </w:t>
+      </w:r>
+      <w:proofErr w:type="spellStart"/>
+      <w:r>
+        <w:t>vuejs</w:t>
+      </w:r>
+      <w:proofErr w:type="spellEnd"/>
+      <w:r>
+        <w:t>/</w:t>
+      </w:r>
+      <w:proofErr w:type="spellStart"/>
+      <w:r>
+        <w:t>vue</w:t>
+      </w:r>
+      <w:proofErr w:type="spellEnd"/>
+      <w:r>
+        <w:t xml:space="preserve">, d3d, </w:t>
+      </w:r>
+      <w:proofErr w:type="spellStart"/>
+      <w:r>
+        <w:t>angularjs</w:t>
+      </w:r>
+      <w:proofErr w:type="spellEnd"/>
+      <w:r>
+        <w:t xml:space="preserve"> - view insights, which includes, contributors, commits, code frequency, dependency graph, ..)</w:t>
+      </w:r>
+    </w:p>
+    <w:p>
+      <w:pPr>
+        <w:pStyle w:val="ListParagraph"/>
+        <w:numPr>
+          <w:ilvl w:val="0"/>
+          <w:numId w:val="8"/>
+        </w:numPr>
+      </w:pPr>
+      <w:r>
+        <w:t xml:space="preserve">The project must be </w:t>
+      </w:r>
+      <w:r>
+        <w:rPr>
+          <w:b/>
+        </w:rPr>
+        <w:t>`YOUR' code</w:t>
+      </w:r>
+      <w:r>
+        <w:t xml:space="preserve"> (i.e., avoid libraries, show your coding abilities, </w:t>
+      </w:r>
+      <w:r>
+        <w:t>management</w:t>
+      </w:r>
+      <w:r>
+        <w:t>, iteratively tuning, testing, web programming features</w:t>
+      </w:r>
+      <w:proofErr w:type="gramStart"/>
+      <w:r>
+        <w:t>, ..</w:t>
+      </w:r>
+      <w:proofErr w:type="gramEnd"/>
+      <w:r>
+        <w:t>)</w:t>
+      </w:r>
+    </w:p>
+    <w:p>
+      <w:pPr>
+        <w:pStyle w:val="ListParagraph"/>
+        <w:numPr>
+          <w:ilvl w:val="0"/>
+          <w:numId w:val="8"/>
+        </w:numPr>
+      </w:pPr>
+      <w:r>
+        <w:t xml:space="preserve">Coursework offers </w:t>
+      </w:r>
+      <w:r>
+        <w:rPr>
+          <w:b/>
+        </w:rPr>
+        <w:t>creative freedom</w:t>
+      </w:r>
+      <w:r>
+        <w:t xml:space="preserve"> and room for innovation and improvement</w:t>
+      </w:r>
+    </w:p>
+    <w:p>
+      <w:pPr>
+        <w:pStyle w:val="ListParagraph"/>
+        <w:numPr>
+          <w:ilvl w:val="0"/>
+          <w:numId w:val="8"/>
+        </w:numPr>
+      </w:pPr>
+      <w:r>
+        <w:t>Demonstrate r</w:t>
+      </w:r>
+      <w:r>
+        <w:t xml:space="preserve">eal world </w:t>
+      </w:r>
+      <w:r>
+        <w:t xml:space="preserve">working </w:t>
+      </w:r>
+      <w:r>
+        <w:t>practices</w:t>
+      </w:r>
+    </w:p>
+    <w:p>
+      <w:pPr>
+        <w:pStyle w:val="ListParagraph"/>
+        <w:numPr>
+          <w:ilvl w:val="0"/>
+          <w:numId w:val="8"/>
+        </w:numPr>
+      </w:pPr>
+      <w:r>
+        <w:t>Sufficiently complex system/implementation</w:t>
+      </w:r>
+    </w:p>
+    <w:p>
+      <w:pPr>
+        <w:pStyle w:val="ListParagraph"/>
+        <w:numPr>
+          <w:ilvl w:val="0"/>
+          <w:numId w:val="8"/>
+        </w:numPr>
+      </w:pPr>
+      <w:r>
+        <w:t>Manage security, data, server-client, connections, ...</w:t>
+      </w:r>
+    </w:p>
+    <w:p>
+      <w:pPr>
+        <w:pStyle w:val="ListParagraph"/>
+        <w:numPr>
+          <w:ilvl w:val="0"/>
+          <w:numId w:val="8"/>
+        </w:numPr>
+      </w:pPr>
+      <w:r>
+        <w:t>HTML5/CSS/</w:t>
+      </w:r>
+      <w:proofErr w:type="spellStart"/>
+      <w:r>
+        <w:t>Javascript</w:t>
+      </w:r>
+      <w:proofErr w:type="spellEnd"/>
+      <w:r>
+        <w:t xml:space="preserve"> Compliant (e.g., W3C </w:t>
+      </w:r>
+      <w:proofErr w:type="spellStart"/>
+      <w:r>
+        <w:t>Markup</w:t>
+      </w:r>
+      <w:proofErr w:type="spellEnd"/>
+      <w:r>
+        <w:t xml:space="preserve"> Validation Service)</w:t>
+      </w:r>
+    </w:p>
+    <w:p>
+      <w:pPr>
+        <w:pStyle w:val="ListParagraph"/>
+        <w:numPr>
+          <w:ilvl w:val="0"/>
+          <w:numId w:val="8"/>
+        </w:numPr>
+      </w:pPr>
+      <w:r>
+        <w:rPr>
+          <w:b/>
+        </w:rPr>
+        <w:t>Animated</w:t>
+      </w:r>
+      <w:r>
+        <w:t xml:space="preserve"> and dynamic (e.g., can't be a static board game), utilize latest CSS/</w:t>
+      </w:r>
+      <w:r>
+        <w:t>JavaScript</w:t>
+      </w:r>
+      <w:r>
+        <w:t xml:space="preserve"> (synchronized across network)</w:t>
+      </w:r>
+    </w:p>
+    <w:p>
+      <w:pPr>
+        <w:pStyle w:val="ListParagraph"/>
+        <w:numPr>
+          <w:ilvl w:val="0"/>
+          <w:numId w:val="8"/>
+        </w:numPr>
+      </w:pPr>
+      <w:r>
+        <w:t>Readme, outline start, goals and objectives, flexible, agile/iterative working,</w:t>
       </w:r>
     </w:p>
     <w:p/>
     <w:p>
       <w:r>
-        <w:t>Mark: 25% of the overall mark of the course</w:t>
-      </w:r>
-    </w:p>
-    <w:p>
-      <w:r>
-        <w:t>Due Date: Week xx</w:t>
+        <w:t>Details</w:t>
+      </w:r>
+    </w:p>
+    <w:p>
+      <w:r>
+        <w:t xml:space="preserve">A develop an online multiplayer game that </w:t>
+      </w:r>
+      <w:r>
+        <w:t xml:space="preserve">that lets </w:t>
+      </w:r>
+      <w:r>
+        <w:t xml:space="preserve">players interact and play other people in real-time.  Store and view information (e.g., high-scores, number of online active players).  Play other people or join other games. </w:t>
+      </w:r>
+      <w:r>
+        <w:t xml:space="preserve">On </w:t>
+      </w:r>
+      <w:r>
+        <w:t xml:space="preserve">interaction should be communicated </w:t>
+      </w:r>
+      <w:r>
+        <w:t xml:space="preserve">to a web server and recorded in server side storage (e.g. MongoDB, MySQL or files), as well as being displayed back </w:t>
+      </w:r>
+      <w:r>
+        <w:t xml:space="preserve">to the user side (e.g., </w:t>
+      </w:r>
+      <w:proofErr w:type="spellStart"/>
+      <w:r>
+        <w:t>leaderboards</w:t>
+      </w:r>
+      <w:proofErr w:type="spellEnd"/>
+      <w:r>
+        <w:t xml:space="preserve">, other player interaction). </w:t>
+      </w:r>
+      <w:r>
+        <w:t xml:space="preserve">The front-end should also let a user list all or some </w:t>
+      </w:r>
+      <w:r>
+        <w:t>game information that is available (e.g., player’s past scores and other where they sit in the global high scores)</w:t>
+      </w:r>
+      <w:r>
+        <w:t>.</w:t>
       </w:r>
     </w:p>
     <w:p/>
-    <w:p/>
-    <w:p>
-      <w:r>
-        <w:t xml:space="preserve">A develop an online multiplayer game that </w:t>
-      </w:r>
-      <w:r>
-        <w:t xml:space="preserve">that lets </w:t>
-      </w:r>
-      <w:r>
-        <w:t xml:space="preserve">players interact and play other people in real-time.  Store and view information (e.g., high-scores, number of online active players).  Play other people or join other games. </w:t>
-      </w:r>
-      <w:r>
-        <w:t xml:space="preserve">On </w:t>
-      </w:r>
-      <w:r>
-        <w:t xml:space="preserve">interaction should be communicated </w:t>
-      </w:r>
-      <w:r>
-        <w:t xml:space="preserve">to a web server and recorded in server side storage (e.g. MongoDB, MySQL or files), as well as being displayed back </w:t>
-      </w:r>
-      <w:r>
-        <w:t xml:space="preserve">to the user side (e.g., leaderboards, other player interaction). </w:t>
-      </w:r>
-      <w:r>
-        <w:t xml:space="preserve">The front-end should also let a user list all or some </w:t>
-      </w:r>
-      <w:r>
-        <w:t>game information that is available (e.g., player’s past scores and other where they sit in the global high scores)</w:t>
-      </w:r>
-      <w:r>
-        <w:t>.</w:t>
-      </w:r>
-    </w:p>
     <w:p>
       <w:r>
         <w:t xml:space="preserve">The assignment should be </w:t>
@@ -95,7 +395,13 @@
     <w:p/>
     <w:p>
       <w:r>
-        <w:t>Benjamin Kenwright by e-mail (</w:t>
+        <w:t>Benjamin Kenwright</w:t>
+      </w:r>
+      <w:r>
+        <w:t xml:space="preserve"> (Edinburgh)</w:t>
+      </w:r>
+      <w:r>
+        <w:t xml:space="preserve"> by e-mail (</w:t>
       </w:r>
       <w:r>
         <w:rPr>
@@ -135,10 +441,16 @@
         </w:numPr>
       </w:pPr>
       <w:r>
-        <w:t>Server side technologies</w:t>
+        <w:t>Client and s</w:t>
+      </w:r>
+      <w:r>
+        <w:t>erver side technologies</w:t>
       </w:r>
       <w:r>
         <w:t xml:space="preserve"> and Database</w:t>
+      </w:r>
+      <w:r>
+        <w:t xml:space="preserve"> (or server storage system)</w:t>
       </w:r>
     </w:p>
     <w:p/>
@@ -175,7 +487,7 @@
         </w:numPr>
       </w:pPr>
       <w:r>
-        <w:t>Theory and practice of server-side scripting and SQL database for web games</w:t>
+        <w:t>Theory and practice of server-side scripting and database for web games</w:t>
       </w:r>
     </w:p>
     <w:p>
@@ -187,7 +499,10 @@
         </w:numPr>
       </w:pPr>
       <w:r>
-        <w:t>Code modulation in Javascript</w:t>
+        <w:t xml:space="preserve">Code modulation in </w:t>
+      </w:r>
+      <w:r>
+        <w:t>JavaScript</w:t>
       </w:r>
     </w:p>
     <w:p>
@@ -199,7 +514,14 @@
         </w:numPr>
       </w:pPr>
       <w:r>
-        <w:t>Techniques to implement best practices in web development such as Test-Driven -Development, Version Control and Javascript documentation API</w:t>
+        <w:lastRenderedPageBreak/>
+        <w:t xml:space="preserve">Techniques to implement best practices in web development such as Test-Driven -Development, Version Control and </w:t>
+      </w:r>
+      <w:r>
+        <w:t>JavaScript</w:t>
+      </w:r>
+      <w:r>
+        <w:t xml:space="preserve"> documentation API</w:t>
       </w:r>
     </w:p>
     <w:p>
@@ -289,17 +611,21 @@
         <w:pStyle w:val="Heading1"/>
       </w:pPr>
       <w:r>
-        <w:lastRenderedPageBreak/>
         <w:t xml:space="preserve">Date Due  </w:t>
       </w:r>
     </w:p>
     <w:p>
       <w:r>
-        <w:t>The coursework for Edinburgh students is due by:</w:t>
+        <w:t xml:space="preserve">The coursework </w:t>
+      </w:r>
+      <w:r>
+        <w:t>for Edinburgh students is due in week 10 (show)</w:t>
+      </w:r>
+      <w:r>
+        <w:t>:</w:t>
       </w:r>
     </w:p>
     <w:p/>
-    <w:p/>
     <w:p>
       <w:pPr>
         <w:pStyle w:val="ListParagraph"/>
@@ -309,7 +635,15 @@
         </w:numPr>
       </w:pPr>
       <w:r>
-        <w:t>Version control (regular checking, show team work, ..)</w:t>
+        <w:t>Version control (regular checking, show team work</w:t>
+      </w:r>
+      <w:proofErr w:type="gramStart"/>
+      <w:r>
+        <w:t>, ..</w:t>
+      </w:r>
+      <w:proofErr w:type="gramEnd"/>
+      <w:r>
+        <w:t>)</w:t>
       </w:r>
     </w:p>
     <w:p>
@@ -321,6 +655,26 @@
         </w:numPr>
       </w:pPr>
       <w:r>
+        <w:t>Team work (distribution of workload, tasks</w:t>
+      </w:r>
+      <w:proofErr w:type="gramStart"/>
+      <w:r>
+        <w:t>, ..</w:t>
+      </w:r>
+      <w:proofErr w:type="gramEnd"/>
+      <w:r>
+        <w:t>)</w:t>
+      </w:r>
+    </w:p>
+    <w:p>
+      <w:pPr>
+        <w:pStyle w:val="ListParagraph"/>
+        <w:numPr>
+          <w:ilvl w:val="0"/>
+          <w:numId w:val="5"/>
+        </w:numPr>
+      </w:pPr>
+      <w:r>
         <w:t>How you manage security (e.g., cheating)?</w:t>
       </w:r>
     </w:p>
@@ -333,7 +687,15 @@
         </w:numPr>
       </w:pPr>
       <w:r>
-        <w:t>Reliable connection? (e.g., delays, intermittent spikes, ..)</w:t>
+        <w:t>Reliable connection? (e.g., delays, intermittent spikes</w:t>
+      </w:r>
+      <w:proofErr w:type="gramStart"/>
+      <w:r>
+        <w:t>, ..</w:t>
+      </w:r>
+      <w:proofErr w:type="gramEnd"/>
+      <w:r>
+        <w:t>)</w:t>
       </w:r>
     </w:p>
     <w:p>
@@ -471,93 +833,111 @@
     <w:p/>
     <w:p/>
     <w:p/>
+    <w:p>
+      <w:r>
+        <w:t>Submission</w:t>
+      </w:r>
+    </w:p>
+    <w:p>
+      <w:r>
+        <w:t>2 Page Report</w:t>
+      </w:r>
+      <w:r>
+        <w:t>, include:</w:t>
+      </w:r>
+    </w:p>
+    <w:p>
+      <w:pPr>
+        <w:pStyle w:val="ListParagraph"/>
+        <w:numPr>
+          <w:ilvl w:val="0"/>
+          <w:numId w:val="7"/>
+        </w:numPr>
+      </w:pPr>
+      <w:r>
+        <w:t>Name, Student No</w:t>
+      </w:r>
+    </w:p>
+    <w:p>
+      <w:pPr>
+        <w:pStyle w:val="ListParagraph"/>
+        <w:numPr>
+          <w:ilvl w:val="0"/>
+          <w:numId w:val="7"/>
+        </w:numPr>
+      </w:pPr>
+      <w:r>
+        <w:t>List all other t</w:t>
+      </w:r>
+      <w:r>
+        <w:t>eam members (% of work each member did)</w:t>
+      </w:r>
+    </w:p>
+    <w:p>
+      <w:pPr>
+        <w:pStyle w:val="ListParagraph"/>
+        <w:numPr>
+          <w:ilvl w:val="0"/>
+          <w:numId w:val="7"/>
+        </w:numPr>
+      </w:pPr>
+      <w:proofErr w:type="spellStart"/>
+      <w:r>
+        <w:t>Youtube</w:t>
+      </w:r>
+      <w:proofErr w:type="spellEnd"/>
+      <w:r>
+        <w:t xml:space="preserve"> URL (</w:t>
+      </w:r>
+      <w:r>
+        <w:t>1-</w:t>
+      </w:r>
+      <w:r>
+        <w:t>2 M</w:t>
+      </w:r>
+      <w:r>
+        <w:t>ax</w:t>
+      </w:r>
+      <w:r>
+        <w:t xml:space="preserve"> Trailer):</w:t>
+      </w:r>
+    </w:p>
+    <w:p>
+      <w:pPr>
+        <w:pStyle w:val="ListParagraph"/>
+        <w:numPr>
+          <w:ilvl w:val="0"/>
+          <w:numId w:val="7"/>
+        </w:numPr>
+      </w:pPr>
+      <w:r>
+        <w:t>GitHub</w:t>
+      </w:r>
+      <w:r>
+        <w:t xml:space="preserve"> (Repo) URL (GitHub usernames and name for each member)</w:t>
+      </w:r>
+      <w:r>
+        <w:t xml:space="preserve"> </w:t>
+      </w:r>
+    </w:p>
+    <w:p>
+      <w:pPr>
+        <w:pStyle w:val="ListParagraph"/>
+        <w:numPr>
+          <w:ilvl w:val="0"/>
+          <w:numId w:val="7"/>
+        </w:numPr>
+      </w:pPr>
+      <w:r>
+        <w:lastRenderedPageBreak/>
+        <w:t xml:space="preserve">Live </w:t>
+      </w:r>
+      <w:r>
+        <w:t>Pages URL</w:t>
+      </w:r>
+    </w:p>
     <w:p/>
     <w:p/>
-    <w:p>
-      <w:r>
-        <w:t>Submit:</w:t>
-      </w:r>
-    </w:p>
-    <w:p>
-      <w:r>
-        <w:t>2 Page Report</w:t>
-      </w:r>
-      <w:r>
-        <w:t>, include:</w:t>
-      </w:r>
-    </w:p>
-    <w:p>
-      <w:pPr>
-        <w:pStyle w:val="ListParagraph"/>
-        <w:numPr>
-          <w:ilvl w:val="0"/>
-          <w:numId w:val="7"/>
-        </w:numPr>
-      </w:pPr>
-      <w:r>
-        <w:t>Name, Student No</w:t>
-      </w:r>
-    </w:p>
-    <w:p>
-      <w:pPr>
-        <w:pStyle w:val="ListParagraph"/>
-        <w:numPr>
-          <w:ilvl w:val="0"/>
-          <w:numId w:val="7"/>
-        </w:numPr>
-      </w:pPr>
-      <w:r>
-        <w:t>List all other t</w:t>
-      </w:r>
-      <w:r>
-        <w:t>eam members (% of work each member did)</w:t>
-      </w:r>
-    </w:p>
-    <w:p>
-      <w:pPr>
-        <w:pStyle w:val="ListParagraph"/>
-        <w:numPr>
-          <w:ilvl w:val="0"/>
-          <w:numId w:val="7"/>
-        </w:numPr>
-      </w:pPr>
-      <w:r>
-        <w:t>Youtube URL (2 Min Trailer):</w:t>
-      </w:r>
-    </w:p>
-    <w:p>
-      <w:pPr>
-        <w:pStyle w:val="ListParagraph"/>
-        <w:numPr>
-          <w:ilvl w:val="0"/>
-          <w:numId w:val="7"/>
-        </w:numPr>
-      </w:pPr>
-      <w:r>
-        <w:t>GitHub</w:t>
-      </w:r>
-      <w:r>
-        <w:t xml:space="preserve"> (Repo) URL </w:t>
-      </w:r>
-      <w:r>
-        <w:t xml:space="preserve">: </w:t>
-      </w:r>
-    </w:p>
-    <w:p>
-      <w:pPr>
-        <w:pStyle w:val="ListParagraph"/>
-        <w:numPr>
-          <w:ilvl w:val="0"/>
-          <w:numId w:val="7"/>
-        </w:numPr>
-      </w:pPr>
-      <w:r>
-        <w:t xml:space="preserve">Live </w:t>
-      </w:r>
-      <w:r>
-        <w:t>Pages URL:</w:t>
-      </w:r>
-    </w:p>
     <w:p/>
     <w:p>
       <w:pPr>
@@ -569,8 +949,16 @@
         <w:rPr>
           <w:b/>
         </w:rPr>
-        <w:t>Marking Critera</w:t>
-      </w:r>
+        <w:t xml:space="preserve">Marking </w:t>
+      </w:r>
+      <w:proofErr w:type="spellStart"/>
+      <w:r>
+        <w:rPr>
+          <w:b/>
+        </w:rPr>
+        <w:t>Critera</w:t>
+      </w:r>
+      <w:proofErr w:type="spellEnd"/>
     </w:p>
     <w:p>
       <w:pPr>
@@ -578,26 +966,45 @@
           <w:color w:val="0098DB"/>
         </w:rPr>
       </w:pPr>
-      <w:r>
+    </w:p>
+    <w:p>
+      <w:pPr>
         <w:rPr>
           <w:color w:val="0098DB"/>
         </w:rPr>
-        <w:t>Demonstrate Understanding of HTML, CSS and Javascript</w:t>
-      </w:r>
-    </w:p>
-    <w:p>
-      <w:r>
-        <w:t>HTML validates fully</w:t>
-      </w:r>
-    </w:p>
-    <w:p>
-      <w:r>
-        <w:t>CSS does not contain syntax errors</w:t>
-      </w:r>
-    </w:p>
-    <w:p>
-      <w:r>
-        <w:t>Javascript contains no errors</w:t>
+      </w:pPr>
+      <w:r>
+        <w:rPr>
+          <w:color w:val="0098DB"/>
+        </w:rPr>
+        <w:t xml:space="preserve">Demonstrate Understanding of HTML, CSS and </w:t>
+      </w:r>
+      <w:proofErr w:type="spellStart"/>
+      <w:r>
+        <w:rPr>
+          <w:color w:val="0098DB"/>
+        </w:rPr>
+        <w:t>Javascript</w:t>
+      </w:r>
+      <w:proofErr w:type="spellEnd"/>
+    </w:p>
+    <w:p>
+      <w:r>
+        <w:t>HTML</w:t>
+      </w:r>
+      <w:r>
+        <w:t xml:space="preserve">, CSS and </w:t>
+      </w:r>
+      <w:proofErr w:type="spellStart"/>
+      <w:r>
+        <w:t>Javascript</w:t>
+      </w:r>
+      <w:proofErr w:type="spellEnd"/>
+      <w:r>
+        <w:t xml:space="preserve"> validates fully</w:t>
+      </w:r>
+      <w:r>
+        <w:t xml:space="preserve"> (no syntax errors, warning, issues)</w:t>
       </w:r>
     </w:p>
     <w:p>
@@ -607,13 +1014,18 @@
     </w:p>
     <w:p>
       <w:r>
-        <w:t>Advanced CSS3 layout (e.g., flexbox)</w:t>
-      </w:r>
-    </w:p>
-    <w:p>
-      <w:r>
-        <w:t>Creative use of Javascript</w:t>
-      </w:r>
+        <w:t xml:space="preserve">Advanced CSS3 layout </w:t>
+      </w:r>
+    </w:p>
+    <w:p>
+      <w:r>
+        <w:t xml:space="preserve">Creative use of </w:t>
+      </w:r>
+      <w:proofErr w:type="spellStart"/>
+      <w:r>
+        <w:t>Javascript</w:t>
+      </w:r>
+      <w:proofErr w:type="spellEnd"/>
     </w:p>
     <w:p>
       <w:r>
@@ -622,17 +1034,46 @@
     </w:p>
     <w:p>
       <w:r>
-        <w:t>Game/site is responsive</w:t>
-      </w:r>
-    </w:p>
-    <w:p>
-      <w:r>
-        <w:t>Site is responsive in mobile</w:t>
-      </w:r>
-    </w:p>
-    <w:p>
-      <w:r>
-        <w:t>Hand written code (clean, structured, commented, ..)</w:t>
+        <w:t xml:space="preserve">Game/site </w:t>
+      </w:r>
+      <w:r>
+        <w:t>should be</w:t>
+      </w:r>
+      <w:r>
+        <w:t xml:space="preserve"> responsive</w:t>
+      </w:r>
+      <w:r>
+        <w:t xml:space="preserve"> (also responsive in a mobile/different browsers)</w:t>
+      </w:r>
+    </w:p>
+    <w:p>
+      <w:r>
+        <w:rPr>
+          <w:b/>
+        </w:rPr>
+        <w:t>Hand written code</w:t>
+      </w:r>
+      <w:r>
+        <w:t xml:space="preserve"> (clean, structured, commented</w:t>
+      </w:r>
+      <w:proofErr w:type="gramStart"/>
+      <w:r>
+        <w:t>, ..</w:t>
+      </w:r>
+      <w:proofErr w:type="gramEnd"/>
+      <w:r>
+        <w:t>)</w:t>
+      </w:r>
+      <w:r>
+        <w:t xml:space="preserve"> [</w:t>
+      </w:r>
+      <w:proofErr w:type="gramStart"/>
+      <w:r>
+        <w:t>YOUR</w:t>
+      </w:r>
+      <w:proofErr w:type="gramEnd"/>
+      <w:r>
+        <w:t xml:space="preserve"> CODE]</w:t>
       </w:r>
     </w:p>
     <w:p/>
@@ -659,7 +1100,6 @@
         <w:t xml:space="preserve"> </w:t>
       </w:r>
     </w:p>
-    <w:p/>
     <w:p>
       <w:pPr>
         <w:rPr>
@@ -675,7 +1115,6 @@
     </w:p>
     <w:p>
       <w:r>
-        <w:lastRenderedPageBreak/>
         <w:t>Clear separate of code</w:t>
       </w:r>
     </w:p>
@@ -749,7 +1188,15 @@
     </w:p>
     <w:p>
       <w:r>
-        <w:t>Live site (Github and webpage)</w:t>
+        <w:t>Live site (</w:t>
+      </w:r>
+      <w:proofErr w:type="spellStart"/>
+      <w:r>
+        <w:t>Github</w:t>
+      </w:r>
+      <w:proofErr w:type="spellEnd"/>
+      <w:r>
+        <w:t xml:space="preserve"> and webpage)</w:t>
       </w:r>
     </w:p>
     <w:p/>
@@ -881,6 +1328,119 @@
     </w:lvl>
   </w:abstractNum>
   <w:abstractNum w:abstractNumId="1" w15:restartNumberingAfterBreak="0">
+    <w:nsid w:val="13136436"/>
+    <w:multiLevelType w:val="hybridMultilevel"/>
+    <w:tmpl w:val="70B2EA82"/>
+    <w:lvl w:ilvl="0" w:tplc="08090001">
+      <w:start w:val="1"/>
+      <w:numFmt w:val="bullet"/>
+      <w:lvlText w:val=""/>
+      <w:lvlJc w:val="left"/>
+      <w:pPr>
+        <w:ind w:left="720" w:hanging="360"/>
+      </w:pPr>
+      <w:rPr>
+        <w:rFonts w:ascii="Symbol" w:hAnsi="Symbol" w:hint="default"/>
+      </w:rPr>
+    </w:lvl>
+    <w:lvl w:ilvl="1" w:tplc="08090003" w:tentative="1">
+      <w:start w:val="1"/>
+      <w:numFmt w:val="bullet"/>
+      <w:lvlText w:val="o"/>
+      <w:lvlJc w:val="left"/>
+      <w:pPr>
+        <w:ind w:left="1440" w:hanging="360"/>
+      </w:pPr>
+      <w:rPr>
+        <w:rFonts w:ascii="Courier New" w:hAnsi="Courier New" w:cs="Courier New" w:hint="default"/>
+      </w:rPr>
+    </w:lvl>
+    <w:lvl w:ilvl="2" w:tplc="08090005" w:tentative="1">
+      <w:start w:val="1"/>
+      <w:numFmt w:val="bullet"/>
+      <w:lvlText w:val=""/>
+      <w:lvlJc w:val="left"/>
+      <w:pPr>
+        <w:ind w:left="2160" w:hanging="360"/>
+      </w:pPr>
+      <w:rPr>
+        <w:rFonts w:ascii="Wingdings" w:hAnsi="Wingdings" w:hint="default"/>
+      </w:rPr>
+    </w:lvl>
+    <w:lvl w:ilvl="3" w:tplc="08090001" w:tentative="1">
+      <w:start w:val="1"/>
+      <w:numFmt w:val="bullet"/>
+      <w:lvlText w:val=""/>
+      <w:lvlJc w:val="left"/>
+      <w:pPr>
+        <w:ind w:left="2880" w:hanging="360"/>
+      </w:pPr>
+      <w:rPr>
+        <w:rFonts w:ascii="Symbol" w:hAnsi="Symbol" w:hint="default"/>
+      </w:rPr>
+    </w:lvl>
+    <w:lvl w:ilvl="4" w:tplc="08090003" w:tentative="1">
+      <w:start w:val="1"/>
+      <w:numFmt w:val="bullet"/>
+      <w:lvlText w:val="o"/>
+      <w:lvlJc w:val="left"/>
+      <w:pPr>
+        <w:ind w:left="3600" w:hanging="360"/>
+      </w:pPr>
+      <w:rPr>
+        <w:rFonts w:ascii="Courier New" w:hAnsi="Courier New" w:cs="Courier New" w:hint="default"/>
+      </w:rPr>
+    </w:lvl>
+    <w:lvl w:ilvl="5" w:tplc="08090005" w:tentative="1">
+      <w:start w:val="1"/>
+      <w:numFmt w:val="bullet"/>
+      <w:lvlText w:val=""/>
+      <w:lvlJc w:val="left"/>
+      <w:pPr>
+        <w:ind w:left="4320" w:hanging="360"/>
+      </w:pPr>
+      <w:rPr>
+        <w:rFonts w:ascii="Wingdings" w:hAnsi="Wingdings" w:hint="default"/>
+      </w:rPr>
+    </w:lvl>
+    <w:lvl w:ilvl="6" w:tplc="08090001" w:tentative="1">
+      <w:start w:val="1"/>
+      <w:numFmt w:val="bullet"/>
+      <w:lvlText w:val=""/>
+      <w:lvlJc w:val="left"/>
+      <w:pPr>
+        <w:ind w:left="5040" w:hanging="360"/>
+      </w:pPr>
+      <w:rPr>
+        <w:rFonts w:ascii="Symbol" w:hAnsi="Symbol" w:hint="default"/>
+      </w:rPr>
+    </w:lvl>
+    <w:lvl w:ilvl="7" w:tplc="08090003" w:tentative="1">
+      <w:start w:val="1"/>
+      <w:numFmt w:val="bullet"/>
+      <w:lvlText w:val="o"/>
+      <w:lvlJc w:val="left"/>
+      <w:pPr>
+        <w:ind w:left="5760" w:hanging="360"/>
+      </w:pPr>
+      <w:rPr>
+        <w:rFonts w:ascii="Courier New" w:hAnsi="Courier New" w:cs="Courier New" w:hint="default"/>
+      </w:rPr>
+    </w:lvl>
+    <w:lvl w:ilvl="8" w:tplc="08090005" w:tentative="1">
+      <w:start w:val="1"/>
+      <w:numFmt w:val="bullet"/>
+      <w:lvlText w:val=""/>
+      <w:lvlJc w:val="left"/>
+      <w:pPr>
+        <w:ind w:left="6480" w:hanging="360"/>
+      </w:pPr>
+      <w:rPr>
+        <w:rFonts w:ascii="Wingdings" w:hAnsi="Wingdings" w:hint="default"/>
+      </w:rPr>
+    </w:lvl>
+  </w:abstractNum>
+  <w:abstractNum w:abstractNumId="2" w15:restartNumberingAfterBreak="0">
     <w:nsid w:val="2971163F"/>
     <w:multiLevelType w:val="hybridMultilevel"/>
     <w:tmpl w:val="59A212BE"/>
@@ -966,7 +1526,7 @@
       </w:pPr>
     </w:lvl>
   </w:abstractNum>
-  <w:abstractNum w:abstractNumId="2" w15:restartNumberingAfterBreak="0">
+  <w:abstractNum w:abstractNumId="3" w15:restartNumberingAfterBreak="0">
     <w:nsid w:val="2F4700C7"/>
     <w:multiLevelType w:val="hybridMultilevel"/>
     <w:tmpl w:val="C74E8852"/>
@@ -1079,7 +1639,7 @@
       </w:rPr>
     </w:lvl>
   </w:abstractNum>
-  <w:abstractNum w:abstractNumId="3" w15:restartNumberingAfterBreak="0">
+  <w:abstractNum w:abstractNumId="4" w15:restartNumberingAfterBreak="0">
     <w:nsid w:val="362C6F22"/>
     <w:multiLevelType w:val="hybridMultilevel"/>
     <w:tmpl w:val="993E6500"/>
@@ -1192,7 +1752,7 @@
       </w:rPr>
     </w:lvl>
   </w:abstractNum>
-  <w:abstractNum w:abstractNumId="4" w15:restartNumberingAfterBreak="0">
+  <w:abstractNum w:abstractNumId="5" w15:restartNumberingAfterBreak="0">
     <w:nsid w:val="4D83551E"/>
     <w:multiLevelType w:val="hybridMultilevel"/>
     <w:tmpl w:val="51D6CFA4"/>
@@ -1305,7 +1865,7 @@
       </w:rPr>
     </w:lvl>
   </w:abstractNum>
-  <w:abstractNum w:abstractNumId="5" w15:restartNumberingAfterBreak="0">
+  <w:abstractNum w:abstractNumId="6" w15:restartNumberingAfterBreak="0">
     <w:nsid w:val="6B986428"/>
     <w:multiLevelType w:val="hybridMultilevel"/>
     <w:tmpl w:val="F8B280C4"/>
@@ -1418,7 +1978,7 @@
       </w:rPr>
     </w:lvl>
   </w:abstractNum>
-  <w:abstractNum w:abstractNumId="6" w15:restartNumberingAfterBreak="0">
+  <w:abstractNum w:abstractNumId="7" w15:restartNumberingAfterBreak="0">
     <w:nsid w:val="79632FD5"/>
     <w:multiLevelType w:val="hybridMultilevel"/>
     <w:tmpl w:val="B6B83E66"/>
@@ -1532,25 +2092,28 @@
     </w:lvl>
   </w:abstractNum>
   <w:num w:numId="1">
-    <w:abstractNumId w:val="2"/>
+    <w:abstractNumId w:val="3"/>
   </w:num>
   <w:num w:numId="2">
+    <w:abstractNumId w:val="5"/>
+  </w:num>
+  <w:num w:numId="3">
     <w:abstractNumId w:val="4"/>
   </w:num>
-  <w:num w:numId="3">
-    <w:abstractNumId w:val="3"/>
-  </w:num>
   <w:num w:numId="4">
-    <w:abstractNumId w:val="6"/>
+    <w:abstractNumId w:val="7"/>
   </w:num>
   <w:num w:numId="5">
-    <w:abstractNumId w:val="1"/>
+    <w:abstractNumId w:val="2"/>
   </w:num>
   <w:num w:numId="6">
     <w:abstractNumId w:val="0"/>
   </w:num>
   <w:num w:numId="7">
-    <w:abstractNumId w:val="5"/>
+    <w:abstractNumId w:val="6"/>
+  </w:num>
+  <w:num w:numId="8">
+    <w:abstractNumId w:val="1"/>
   </w:num>
 </w:numbering>
 </file>

</xml_diff>

<commit_message>
update coursework spec details
</commit_message>
<xml_diff>
--- a/coursework/cw01.docx
+++ b/coursework/cw01.docx
@@ -24,7 +24,10 @@
     <w:p/>
     <w:p>
       <w:r>
-        <w:t>Mark: 25% of the overall mark of the course</w:t>
+        <w:t>Mark: 50</w:t>
+      </w:r>
+      <w:r>
+        <w:t>% of the overall mark of the course</w:t>
       </w:r>
     </w:p>
     <w:p>
@@ -46,8 +49,6 @@
       <w:r>
         <w:t>Key Points:</w:t>
       </w:r>
-      <w:bookmarkStart w:id="0" w:name="_GoBack"/>
-      <w:bookmarkEnd w:id="0"/>
     </w:p>
     <w:p>
       <w:pPr>
@@ -67,13 +68,7 @@
         <w:t>2D</w:t>
       </w:r>
       <w:r>
-        <w:t xml:space="preserve"> Game (MMO</w:t>
-      </w:r>
-      <w:r>
-        <w:t>G</w:t>
-      </w:r>
-      <w:r>
-        <w:t>)</w:t>
+        <w:t xml:space="preserve"> Game (MMOG)</w:t>
       </w:r>
     </w:p>
     <w:p>
@@ -109,19 +104,7 @@
         <w:t>GitHub</w:t>
       </w:r>
       <w:r>
-        <w:t xml:space="preserve"> (create manage project) - every team member must show contributions weekly (e.g., commits, tasks, bug fixes on </w:t>
-      </w:r>
-      <w:r>
-        <w:t>GitHub</w:t>
-      </w:r>
-      <w:r>
-        <w:t xml:space="preserve">) - standard industry practice (see </w:t>
-      </w:r>
-      <w:r>
-        <w:t>GitHub</w:t>
-      </w:r>
-      <w:r>
-        <w:t xml:space="preserve"> </w:t>
+        <w:t xml:space="preserve"> (create manage project) - every team member must show contributions weekly (e.g., commits, tasks, bug fixes on GitHub) - standard industry practice (see GitHub </w:t>
       </w:r>
       <w:proofErr w:type="spellStart"/>
       <w:r>
@@ -166,13 +149,7 @@
         <w:t>`YOUR' code</w:t>
       </w:r>
       <w:r>
-        <w:t xml:space="preserve"> (i.e., avoid libraries, show your coding abilities, </w:t>
-      </w:r>
-      <w:r>
-        <w:t>management</w:t>
-      </w:r>
-      <w:r>
-        <w:t>, iteratively tuning, testing, web programming features</w:t>
+        <w:t xml:space="preserve"> (i.e., avoid libraries, show your coding abilities, management, iteratively tuning, testing, web programming features</w:t>
       </w:r>
       <w:proofErr w:type="gramStart"/>
       <w:r>
@@ -213,16 +190,7 @@
         </w:numPr>
       </w:pPr>
       <w:r>
-        <w:t>Demonstrate r</w:t>
-      </w:r>
-      <w:r>
-        <w:t xml:space="preserve">eal world </w:t>
-      </w:r>
-      <w:r>
-        <w:t xml:space="preserve">working </w:t>
-      </w:r>
-      <w:r>
-        <w:t>practices</w:t>
+        <w:t>Demonstrate real world working practices</w:t>
       </w:r>
     </w:p>
     <w:p>
@@ -292,13 +260,7 @@
         <w:t>Animated</w:t>
       </w:r>
       <w:r>
-        <w:t xml:space="preserve"> and dynamic (e.g., can't be a static board game), utilize latest CSS/</w:t>
-      </w:r>
-      <w:r>
-        <w:t>JavaScript</w:t>
-      </w:r>
-      <w:r>
-        <w:t xml:space="preserve"> (synchronized across network)</w:t>
+        <w:t xml:space="preserve"> and dynamic (e.g., can't be a static board game), utilize latest CSS/JavaScript (synchronized across network)</w:t>
       </w:r>
     </w:p>
     <w:p>
@@ -870,7 +832,13 @@
         <w:t>List all other t</w:t>
       </w:r>
       <w:r>
-        <w:t>eam members (% of work each member did)</w:t>
+        <w:t>eam members (</w:t>
+      </w:r>
+      <w:r>
+        <w:t xml:space="preserve">percentage </w:t>
+      </w:r>
+      <w:r>
+        <w:t>of work each member did)</w:t>
       </w:r>
     </w:p>
     <w:p>
@@ -951,14 +919,14 @@
         </w:rPr>
         <w:t xml:space="preserve">Marking </w:t>
       </w:r>
-      <w:proofErr w:type="spellStart"/>
       <w:r>
         <w:rPr>
           <w:b/>
         </w:rPr>
-        <w:t>Critera</w:t>
-      </w:r>
-      <w:proofErr w:type="spellEnd"/>
+        <w:t>Criteria</w:t>
+      </w:r>
+      <w:bookmarkStart w:id="0" w:name="_GoBack"/>
+      <w:bookmarkEnd w:id="0"/>
     </w:p>
     <w:p>
       <w:pPr>

</xml_diff>

<commit_message>
add jquery slides and slides for coursework help
</commit_message>
<xml_diff>
--- a/coursework/cw01.docx
+++ b/coursework/cw01.docx
@@ -7,47 +7,167 @@
         <w:pStyle w:val="Title"/>
       </w:pPr>
       <w:r>
-        <w:t xml:space="preserve">F28WP </w:t>
+        <w:t xml:space="preserve">F28WP Coursework </w:t>
+      </w:r>
+      <w:r>
+        <w:t>- Edinburgh Campus</w:t>
+      </w:r>
+    </w:p>
+    <w:p/>
+    <w:p>
+      <w:r>
+        <w:t>Mark: 50</w:t>
+      </w:r>
+      <w:r>
+        <w:t>% of the overall mark of the course</w:t>
+      </w:r>
+    </w:p>
+    <w:p>
+      <w:r>
+        <w:t>Due Date:</w:t>
+      </w:r>
+      <w:r>
+        <w:t xml:space="preserve"> </w:t>
+      </w:r>
+      <w:r>
+        <w:t>22nd November at 3:30 GMT</w:t>
+      </w:r>
+      <w:r>
+        <w:t xml:space="preserve"> </w:t>
+      </w:r>
+      <w:r>
+        <w:t>(</w:t>
+      </w:r>
+      <w:r>
+        <w:t xml:space="preserve">Week </w:t>
+      </w:r>
+      <w:r>
+        <w:t>10</w:t>
+      </w:r>
+      <w:r>
+        <w:t>)</w:t>
+      </w:r>
+    </w:p>
+    <w:p/>
+    <w:p>
+      <w:r>
+        <w:t>Overview</w:t>
+      </w:r>
+    </w:p>
+    <w:p/>
+    <w:p>
+      <w:r>
+        <w:t>Key Points:</w:t>
+      </w:r>
+    </w:p>
+    <w:p>
+      <w:pPr>
+        <w:pStyle w:val="ListParagraph"/>
+        <w:numPr>
+          <w:ilvl w:val="0"/>
+          <w:numId w:val="8"/>
+        </w:numPr>
+      </w:pPr>
+      <w:r>
+        <w:t xml:space="preserve">Develop Multiplayer Online </w:t>
+      </w:r>
+      <w:r>
+        <w:rPr>
+          <w:b/>
+        </w:rPr>
+        <w:t>2D</w:t>
+      </w:r>
+      <w:r>
+        <w:t xml:space="preserve"> Game (MMOG)</w:t>
+      </w:r>
+    </w:p>
+    <w:p>
+      <w:pPr>
+        <w:pStyle w:val="ListParagraph"/>
+        <w:numPr>
+          <w:ilvl w:val="0"/>
+          <w:numId w:val="8"/>
+        </w:numPr>
+      </w:pPr>
+      <w:r>
+        <w:rPr>
+          <w:b/>
+        </w:rPr>
+        <w:t>Team</w:t>
+      </w:r>
+      <w:r>
+        <w:t xml:space="preserve"> size 3-5</w:t>
+      </w:r>
+    </w:p>
+    <w:p>
+      <w:pPr>
+        <w:pStyle w:val="ListParagraph"/>
+        <w:numPr>
+          <w:ilvl w:val="0"/>
+          <w:numId w:val="8"/>
+        </w:numPr>
+      </w:pPr>
+      <w:r>
+        <w:rPr>
+          <w:b/>
+        </w:rPr>
+        <w:t>GitHub</w:t>
+      </w:r>
+      <w:r>
+        <w:t xml:space="preserve"> (create manage project) - every team member must show contributions weekly (e.g., commits, tasks, bug fixes on GitHub) - standard industry practice (see GitHub </w:t>
+      </w:r>
+      <w:proofErr w:type="spellStart"/>
+      <w:r>
+        <w:t>vuejs</w:t>
+      </w:r>
+      <w:proofErr w:type="spellEnd"/>
+      <w:r>
+        <w:t>/</w:t>
+      </w:r>
+      <w:proofErr w:type="spellStart"/>
+      <w:r>
+        <w:t>vue</w:t>
+      </w:r>
+      <w:proofErr w:type="spellEnd"/>
+      <w:r>
+        <w:t xml:space="preserve">, d3d, </w:t>
+      </w:r>
+      <w:proofErr w:type="spellStart"/>
+      <w:r>
+        <w:t>angularjs</w:t>
+      </w:r>
+      <w:proofErr w:type="spellEnd"/>
+      <w:r>
+        <w:t xml:space="preserve"> - view insights, which includes, contributors, commits, code frequency, dependency graph, ..)</w:t>
+      </w:r>
+    </w:p>
+    <w:p>
+      <w:pPr>
+        <w:pStyle w:val="ListParagraph"/>
+        <w:numPr>
+          <w:ilvl w:val="0"/>
+          <w:numId w:val="8"/>
+        </w:numPr>
+      </w:pPr>
+      <w:r>
+        <w:t xml:space="preserve">The project must be </w:t>
+      </w:r>
+      <w:r>
+        <w:rPr>
+          <w:b/>
+        </w:rPr>
+        <w:t>`YOUR' code</w:t>
+      </w:r>
+      <w:r>
+        <w:t xml:space="preserve"> (i.e., avoid libraries, show your coding abilities, management, iteratively tuning, testing, web programming features</w:t>
       </w:r>
       <w:proofErr w:type="gramStart"/>
       <w:r>
-        <w:t xml:space="preserve">Coursework </w:t>
-      </w:r>
-      <w:r>
-        <w:t xml:space="preserve"> -</w:t>
+        <w:t>, ..</w:t>
       </w:r>
       <w:proofErr w:type="gramEnd"/>
       <w:r>
-        <w:t xml:space="preserve"> Edinburgh Campus</w:t>
-      </w:r>
-    </w:p>
-    <w:p/>
-    <w:p>
-      <w:r>
-        <w:t>Mark: 50</w:t>
-      </w:r>
-      <w:r>
-        <w:t>% of the overall mark of the course</w:t>
-      </w:r>
-    </w:p>
-    <w:p>
-      <w:r>
-        <w:t xml:space="preserve">Due Date: Week </w:t>
-      </w:r>
-      <w:r>
-        <w:t>10</w:t>
-      </w:r>
-    </w:p>
-    <w:p/>
-    <w:p>
-      <w:r>
-        <w:t>Overview</w:t>
-      </w:r>
-    </w:p>
-    <w:p/>
-    <w:p>
-      <w:r>
-        <w:t>Key Points:</w:t>
+        <w:t>)</w:t>
       </w:r>
     </w:p>
     <w:p>
@@ -59,16 +179,16 @@
         </w:numPr>
       </w:pPr>
       <w:r>
-        <w:t xml:space="preserve">Develop Multiplayer Online </w:t>
+        <w:t xml:space="preserve">Coursework offers </w:t>
       </w:r>
       <w:r>
         <w:rPr>
           <w:b/>
         </w:rPr>
-        <w:t>2D</w:t>
-      </w:r>
-      <w:r>
-        <w:t xml:space="preserve"> Game (MMOG)</w:t>
+        <w:t>creative freedom</w:t>
+      </w:r>
+      <w:r>
+        <w:t xml:space="preserve"> and room for innovation and improvement</w:t>
       </w:r>
     </w:p>
     <w:p>
@@ -80,141 +200,42 @@
         </w:numPr>
       </w:pPr>
       <w:r>
+        <w:t>Demonstrate real world working practices</w:t>
+      </w:r>
+      <w:bookmarkStart w:id="0" w:name="_GoBack"/>
+      <w:bookmarkEnd w:id="0"/>
+    </w:p>
+    <w:p>
+      <w:pPr>
+        <w:pStyle w:val="ListParagraph"/>
+        <w:numPr>
+          <w:ilvl w:val="0"/>
+          <w:numId w:val="8"/>
+        </w:numPr>
+      </w:pPr>
+      <w:r>
+        <w:t>Sufficiently complex system/implementation</w:t>
+      </w:r>
+    </w:p>
+    <w:p>
+      <w:pPr>
+        <w:pStyle w:val="ListParagraph"/>
+        <w:numPr>
+          <w:ilvl w:val="0"/>
+          <w:numId w:val="8"/>
+        </w:numPr>
+      </w:pPr>
+      <w:r>
+        <w:t xml:space="preserve">Manage security, data, </w:t>
+      </w:r>
+      <w:r>
         <w:rPr>
           <w:b/>
         </w:rPr>
-        <w:t>Team</w:t>
-      </w:r>
-      <w:r>
-        <w:t xml:space="preserve"> size 3-5</w:t>
-      </w:r>
-    </w:p>
-    <w:p>
-      <w:pPr>
-        <w:pStyle w:val="ListParagraph"/>
-        <w:numPr>
-          <w:ilvl w:val="0"/>
-          <w:numId w:val="8"/>
-        </w:numPr>
-      </w:pPr>
-      <w:r>
-        <w:rPr>
-          <w:b/>
-        </w:rPr>
-        <w:t>GitHub</w:t>
-      </w:r>
-      <w:r>
-        <w:t xml:space="preserve"> (create manage project) - every team member must show contributions weekly (e.g., commits, tasks, bug fixes on GitHub) - standard industry practice (see GitHub </w:t>
-      </w:r>
-      <w:proofErr w:type="spellStart"/>
-      <w:r>
-        <w:t>vuejs</w:t>
-      </w:r>
-      <w:proofErr w:type="spellEnd"/>
-      <w:r>
-        <w:t>/</w:t>
-      </w:r>
-      <w:proofErr w:type="spellStart"/>
-      <w:r>
-        <w:t>vue</w:t>
-      </w:r>
-      <w:proofErr w:type="spellEnd"/>
-      <w:r>
-        <w:t xml:space="preserve">, d3d, </w:t>
-      </w:r>
-      <w:proofErr w:type="spellStart"/>
-      <w:r>
-        <w:t>angularjs</w:t>
-      </w:r>
-      <w:proofErr w:type="spellEnd"/>
-      <w:r>
-        <w:t xml:space="preserve"> - view insights, which includes, contributors, commits, code frequency, dependency graph, ..)</w:t>
-      </w:r>
-    </w:p>
-    <w:p>
-      <w:pPr>
-        <w:pStyle w:val="ListParagraph"/>
-        <w:numPr>
-          <w:ilvl w:val="0"/>
-          <w:numId w:val="8"/>
-        </w:numPr>
-      </w:pPr>
-      <w:r>
-        <w:t xml:space="preserve">The project must be </w:t>
-      </w:r>
-      <w:r>
-        <w:rPr>
-          <w:b/>
-        </w:rPr>
-        <w:t>`YOUR' code</w:t>
-      </w:r>
-      <w:r>
-        <w:t xml:space="preserve"> (i.e., avoid libraries, show your coding abilities, management, iteratively tuning, testing, web programming features</w:t>
-      </w:r>
-      <w:proofErr w:type="gramStart"/>
-      <w:r>
-        <w:t>, ..</w:t>
-      </w:r>
-      <w:proofErr w:type="gramEnd"/>
-      <w:r>
-        <w:t>)</w:t>
-      </w:r>
-    </w:p>
-    <w:p>
-      <w:pPr>
-        <w:pStyle w:val="ListParagraph"/>
-        <w:numPr>
-          <w:ilvl w:val="0"/>
-          <w:numId w:val="8"/>
-        </w:numPr>
-      </w:pPr>
-      <w:r>
-        <w:t xml:space="preserve">Coursework offers </w:t>
-      </w:r>
-      <w:r>
-        <w:rPr>
-          <w:b/>
-        </w:rPr>
-        <w:t>creative freedom</w:t>
-      </w:r>
-      <w:r>
-        <w:t xml:space="preserve"> and room for innovation and improvement</w:t>
-      </w:r>
-    </w:p>
-    <w:p>
-      <w:pPr>
-        <w:pStyle w:val="ListParagraph"/>
-        <w:numPr>
-          <w:ilvl w:val="0"/>
-          <w:numId w:val="8"/>
-        </w:numPr>
-      </w:pPr>
-      <w:r>
-        <w:t>Demonstrate real world working practices</w:t>
-      </w:r>
-    </w:p>
-    <w:p>
-      <w:pPr>
-        <w:pStyle w:val="ListParagraph"/>
-        <w:numPr>
-          <w:ilvl w:val="0"/>
-          <w:numId w:val="8"/>
-        </w:numPr>
-      </w:pPr>
-      <w:r>
-        <w:t>Sufficiently complex system/implementation</w:t>
-      </w:r>
-    </w:p>
-    <w:p>
-      <w:pPr>
-        <w:pStyle w:val="ListParagraph"/>
-        <w:numPr>
-          <w:ilvl w:val="0"/>
-          <w:numId w:val="8"/>
-        </w:numPr>
-      </w:pPr>
-      <w:r>
-        <w:t>Manage security, data, server-client, connections, ...</w:t>
+        <w:t>server-client</w:t>
+      </w:r>
+      <w:r>
+        <w:t>, connections, ...</w:t>
       </w:r>
     </w:p>
     <w:p>
@@ -925,8 +946,6 @@
         </w:rPr>
         <w:t>Criteria</w:t>
       </w:r>
-      <w:bookmarkStart w:id="0" w:name="_GoBack"/>
-      <w:bookmarkEnd w:id="0"/>
     </w:p>
     <w:p>
       <w:pPr>
@@ -1048,6 +1067,35 @@
     <w:p>
       <w:pPr>
         <w:rPr>
+          <w:color w:val="00B0F0"/>
+        </w:rPr>
+      </w:pPr>
+      <w:r>
+        <w:rPr>
+          <w:color w:val="00B0F0"/>
+        </w:rPr>
+        <w:t>Client/Server</w:t>
+      </w:r>
+    </w:p>
+    <w:p>
+      <w:r>
+        <w:t>Manage communication between multiple concurrent client/server</w:t>
+      </w:r>
+    </w:p>
+    <w:p>
+      <w:r>
+        <w:t>Handle issues (delays, network issues, corruption</w:t>
+      </w:r>
+      <w:proofErr w:type="gramStart"/>
+      <w:r>
+        <w:t>, )</w:t>
+      </w:r>
+      <w:proofErr w:type="gramEnd"/>
+    </w:p>
+    <w:p/>
+    <w:p>
+      <w:pPr>
+        <w:rPr>
           <w:color w:val="0098DB"/>
         </w:rPr>
       </w:pPr>
@@ -1168,8 +1216,32 @@
       </w:r>
     </w:p>
     <w:p/>
-    <w:p/>
-    <w:p/>
+    <w:p>
+      <w:r>
+        <w:rPr>
+          <w:color w:val="00B0F0"/>
+        </w:rPr>
+        <w:t>Testing</w:t>
+      </w:r>
+    </w:p>
+    <w:p>
+      <w:r>
+        <w:t>Testing integrated into the project from the start</w:t>
+      </w:r>
+    </w:p>
+    <w:p>
+      <w:r>
+        <w:t>Validation/verification process for ensuring reliability (e.g., code, standards</w:t>
+      </w:r>
+      <w:proofErr w:type="gramStart"/>
+      <w:r>
+        <w:t>, ..</w:t>
+      </w:r>
+      <w:proofErr w:type="gramEnd"/>
+      <w:r>
+        <w:t>)</w:t>
+      </w:r>
+    </w:p>
     <w:sectPr>
       <w:pgSz w:w="11906" w:h="16838"/>
       <w:pgMar w:top="1440" w:right="1440" w:bottom="1440" w:left="1440" w:header="708" w:footer="708" w:gutter="0"/>

</xml_diff>

<commit_message>
Update the documentation for web programming.
</commit_message>
<xml_diff>
--- a/coursework/cw01.docx
+++ b/coursework/cw01.docx
@@ -1,6 +1,6 @@
 
 <file path=word/document.xml><?xml version="1.0" encoding="utf-8"?>
-<w:document xmlns:wpc="http://schemas.microsoft.com/office/word/2010/wordprocessingCanvas" xmlns:cx="http://schemas.microsoft.com/office/drawing/2014/chartex" xmlns:cx1="http://schemas.microsoft.com/office/drawing/2015/9/8/chartex" xmlns:mc="http://schemas.openxmlformats.org/markup-compatibility/2006" xmlns:o="urn:schemas-microsoft-com:office:office" xmlns:r="http://schemas.openxmlformats.org/officeDocument/2006/relationships" xmlns:m="http://schemas.openxmlformats.org/officeDocument/2006/math" xmlns:v="urn:schemas-microsoft-com:vml" xmlns:wp14="http://schemas.microsoft.com/office/word/2010/wordprocessingDrawing" xmlns:wp="http://schemas.openxmlformats.org/drawingml/2006/wordprocessingDrawing" xmlns:w10="urn:schemas-microsoft-com:office:word" xmlns:w="http://schemas.openxmlformats.org/wordprocessingml/2006/main" xmlns:w14="http://schemas.microsoft.com/office/word/2010/wordml" xmlns:w15="http://schemas.microsoft.com/office/word/2012/wordml" xmlns:w16se="http://schemas.microsoft.com/office/word/2015/wordml/symex" xmlns:wpg="http://schemas.microsoft.com/office/word/2010/wordprocessingGroup" xmlns:wpi="http://schemas.microsoft.com/office/word/2010/wordprocessingInk" xmlns:wne="http://schemas.microsoft.com/office/word/2006/wordml" xmlns:wps="http://schemas.microsoft.com/office/word/2010/wordprocessingShape" mc:Ignorable="w14 w15 w16se wp14">
+<w:document xmlns:wpc="http://schemas.microsoft.com/office/word/2010/wordprocessingCanvas" xmlns:mc="http://schemas.openxmlformats.org/markup-compatibility/2006" xmlns:o="urn:schemas-microsoft-com:office:office" xmlns:r="http://schemas.openxmlformats.org/officeDocument/2006/relationships" xmlns:m="http://schemas.openxmlformats.org/officeDocument/2006/math" xmlns:v="urn:schemas-microsoft-com:vml" xmlns:wp14="http://schemas.microsoft.com/office/word/2010/wordprocessingDrawing" xmlns:wp="http://schemas.openxmlformats.org/drawingml/2006/wordprocessingDrawing" xmlns:w10="urn:schemas-microsoft-com:office:word" xmlns:w="http://schemas.openxmlformats.org/wordprocessingml/2006/main" xmlns:w14="http://schemas.microsoft.com/office/word/2010/wordml" xmlns:w15="http://schemas.microsoft.com/office/word/2012/wordml" xmlns:wpg="http://schemas.microsoft.com/office/word/2010/wordprocessingGroup" xmlns:wpi="http://schemas.microsoft.com/office/word/2010/wordprocessingInk" xmlns:wne="http://schemas.microsoft.com/office/word/2006/wordml" xmlns:wps="http://schemas.microsoft.com/office/word/2010/wordprocessingShape" mc:Ignorable="w14 w15 wp14">
   <w:body>
     <w:p>
       <w:pPr>
@@ -33,6 +33,9 @@
       <w:r>
         <w:t xml:space="preserve"> of the overall mark of the course</w:t>
       </w:r>
+      <w:r>
+        <w:t xml:space="preserve"> (5% peer review and 45% for your group submission)</w:t>
+      </w:r>
     </w:p>
     <w:p>
       <w:r>
@@ -45,52 +48,155 @@
         <w:rPr>
           <w:b/>
         </w:rPr>
-        <w:t>25th</w:t>
+        <w:t>November at 15:</w:t>
       </w:r>
       <w:r>
         <w:rPr>
           <w:b/>
         </w:rPr>
-        <w:t xml:space="preserve"> November at 15:</w:t>
+        <w:t>30</w:t>
+      </w:r>
+      <w:r>
+        <w:t>, Local Time</w:t>
+      </w:r>
+      <w:r>
+        <w:t xml:space="preserve"> </w:t>
+      </w:r>
+      <w:r>
+        <w:t>(</w:t>
+      </w:r>
+      <w:r>
+        <w:t xml:space="preserve">Week </w:t>
+      </w:r>
+      <w:r>
+        <w:t>11</w:t>
+      </w:r>
+      <w:r>
+        <w:t>)</w:t>
+      </w:r>
+    </w:p>
+    <w:p/>
+    <w:p>
+      <w:r>
+        <w:t>Overview</w:t>
+      </w:r>
+    </w:p>
+    <w:p/>
+    <w:p>
+      <w:r>
+        <w:t>Key Points:</w:t>
+      </w:r>
+    </w:p>
+    <w:p>
+      <w:pPr>
+        <w:pStyle w:val="ListParagraph"/>
+        <w:numPr>
+          <w:ilvl w:val="0"/>
+          <w:numId w:val="8"/>
+        </w:numPr>
+      </w:pPr>
+      <w:r>
+        <w:t xml:space="preserve">Develop Multiplayer Online </w:t>
       </w:r>
       <w:r>
         <w:rPr>
           <w:b/>
         </w:rPr>
-        <w:t>30</w:t>
-      </w:r>
-      <w:r>
-        <w:t>, Local Time</w:t>
-      </w:r>
-      <w:r>
-        <w:t xml:space="preserve"> </w:t>
-      </w:r>
-      <w:r>
-        <w:t>(</w:t>
-      </w:r>
-      <w:r>
-        <w:t xml:space="preserve">Week </w:t>
-      </w:r>
-      <w:r>
-        <w:t>11</w:t>
-      </w:r>
+        <w:t>2D</w:t>
+      </w:r>
+      <w:r>
+        <w:t xml:space="preserve"> Game (MMOG)</w:t>
+      </w:r>
+    </w:p>
+    <w:p>
+      <w:pPr>
+        <w:pStyle w:val="ListParagraph"/>
+        <w:numPr>
+          <w:ilvl w:val="0"/>
+          <w:numId w:val="8"/>
+        </w:numPr>
+      </w:pPr>
+      <w:r>
+        <w:rPr>
+          <w:b/>
+        </w:rPr>
+        <w:t>Team</w:t>
+      </w:r>
+      <w:r>
+        <w:t xml:space="preserve"> size 3-5</w:t>
+      </w:r>
+    </w:p>
+    <w:p>
+      <w:pPr>
+        <w:pStyle w:val="ListParagraph"/>
+        <w:numPr>
+          <w:ilvl w:val="0"/>
+          <w:numId w:val="8"/>
+        </w:numPr>
+      </w:pPr>
+      <w:r>
+        <w:rPr>
+          <w:b/>
+        </w:rPr>
+        <w:t>GitHub</w:t>
+      </w:r>
+      <w:r>
+        <w:t xml:space="preserve"> (create manage project) - every team member must show contributions weekly (e.g., commits, tasks, bug fixes on GitHub) - standard industry practice (see GitHub </w:t>
+      </w:r>
+      <w:proofErr w:type="spellStart"/>
+      <w:r>
+        <w:t>vuejs</w:t>
+      </w:r>
+      <w:proofErr w:type="spellEnd"/>
+      <w:r>
+        <w:t>/</w:t>
+      </w:r>
+      <w:proofErr w:type="spellStart"/>
+      <w:r>
+        <w:t>vue</w:t>
+      </w:r>
+      <w:proofErr w:type="spellEnd"/>
+      <w:r>
+        <w:t xml:space="preserve">, d3d, </w:t>
+      </w:r>
+      <w:proofErr w:type="spellStart"/>
+      <w:r>
+        <w:t>angularjs</w:t>
+      </w:r>
+      <w:proofErr w:type="spellEnd"/>
+      <w:r>
+        <w:t xml:space="preserve"> - view insights, which includes, contributors, commits, code frequency, dependency graph, ..)</w:t>
+      </w:r>
+    </w:p>
+    <w:p>
+      <w:pPr>
+        <w:pStyle w:val="ListParagraph"/>
+        <w:numPr>
+          <w:ilvl w:val="0"/>
+          <w:numId w:val="8"/>
+        </w:numPr>
+      </w:pPr>
+      <w:r>
+        <w:t xml:space="preserve">The project must be </w:t>
+      </w:r>
+      <w:r>
+        <w:rPr>
+          <w:b/>
+        </w:rPr>
+        <w:t>`YOUR' code</w:t>
+      </w:r>
+      <w:r>
+        <w:t xml:space="preserve"> (i.e., avoid libraries, show your coding abilities, management, iteratively tuning, testing, web programming features</w:t>
+      </w:r>
+      <w:proofErr w:type="gramStart"/>
+      <w:r>
+        <w:t>, ..</w:t>
+      </w:r>
+      <w:proofErr w:type="gramEnd"/>
       <w:r>
         <w:t>)</w:t>
       </w:r>
     </w:p>
-    <w:p/>
-    <w:p/>
-    <w:p>
-      <w:r>
-        <w:t>Overview</w:t>
-      </w:r>
-    </w:p>
-    <w:p/>
-    <w:p>
-      <w:r>
-        <w:t>Key Points:</w:t>
-      </w:r>
-    </w:p>
     <w:p>
       <w:pPr>
         <w:pStyle w:val="ListParagraph"/>
@@ -100,16 +206,16 @@
         </w:numPr>
       </w:pPr>
       <w:r>
-        <w:t xml:space="preserve">Develop Multiplayer Online </w:t>
+        <w:t xml:space="preserve">Coursework offers </w:t>
       </w:r>
       <w:r>
         <w:rPr>
           <w:b/>
         </w:rPr>
-        <w:t>2D</w:t>
-      </w:r>
-      <w:r>
-        <w:t xml:space="preserve"> Game (MMOG)</w:t>
+        <w:t>creative freedom</w:t>
+      </w:r>
+      <w:r>
+        <w:t xml:space="preserve"> and room for innovation and improvement</w:t>
       </w:r>
     </w:p>
     <w:p>
@@ -121,13 +227,40 @@
         </w:numPr>
       </w:pPr>
       <w:r>
+        <w:t>Demonstrate real world working practices</w:t>
+      </w:r>
+    </w:p>
+    <w:p>
+      <w:pPr>
+        <w:pStyle w:val="ListParagraph"/>
+        <w:numPr>
+          <w:ilvl w:val="0"/>
+          <w:numId w:val="8"/>
+        </w:numPr>
+      </w:pPr>
+      <w:r>
+        <w:t>Sufficiently complex system/implementation</w:t>
+      </w:r>
+    </w:p>
+    <w:p>
+      <w:pPr>
+        <w:pStyle w:val="ListParagraph"/>
+        <w:numPr>
+          <w:ilvl w:val="0"/>
+          <w:numId w:val="8"/>
+        </w:numPr>
+      </w:pPr>
+      <w:r>
+        <w:t xml:space="preserve">Manage security, data, </w:t>
+      </w:r>
+      <w:r>
         <w:rPr>
           <w:b/>
         </w:rPr>
-        <w:t>Team</w:t>
-      </w:r>
-      <w:r>
-        <w:t xml:space="preserve"> size 3-5</w:t>
+        <w:t>server-client</w:t>
+      </w:r>
+      <w:r>
+        <w:t>, connections, ...</w:t>
       </w:r>
     </w:p>
     <w:p>
@@ -139,37 +272,41 @@
         </w:numPr>
       </w:pPr>
       <w:r>
+        <w:t>HTML5/CSS/</w:t>
+      </w:r>
+      <w:proofErr w:type="spellStart"/>
+      <w:r>
+        <w:t>Javascript</w:t>
+      </w:r>
+      <w:proofErr w:type="spellEnd"/>
+      <w:r>
+        <w:t xml:space="preserve"> Compliant (e.g., W3C </w:t>
+      </w:r>
+      <w:proofErr w:type="spellStart"/>
+      <w:r>
+        <w:t>Markup</w:t>
+      </w:r>
+      <w:proofErr w:type="spellEnd"/>
+      <w:r>
+        <w:t xml:space="preserve"> Validation Service)</w:t>
+      </w:r>
+    </w:p>
+    <w:p>
+      <w:pPr>
+        <w:pStyle w:val="ListParagraph"/>
+        <w:numPr>
+          <w:ilvl w:val="0"/>
+          <w:numId w:val="8"/>
+        </w:numPr>
+      </w:pPr>
+      <w:r>
         <w:rPr>
           <w:b/>
         </w:rPr>
-        <w:t>GitHub</w:t>
-      </w:r>
-      <w:r>
-        <w:t xml:space="preserve"> (create manage project) - every team member must show contributions weekly (e.g., commits, tasks, bug fixes on GitHub) - standard industry practice (see GitHub </w:t>
-      </w:r>
-      <w:proofErr w:type="spellStart"/>
-      <w:r>
-        <w:t>vuejs</w:t>
-      </w:r>
-      <w:proofErr w:type="spellEnd"/>
-      <w:r>
-        <w:t>/</w:t>
-      </w:r>
-      <w:proofErr w:type="spellStart"/>
-      <w:r>
-        <w:t>vue</w:t>
-      </w:r>
-      <w:proofErr w:type="spellEnd"/>
-      <w:r>
-        <w:t xml:space="preserve">, d3d, </w:t>
-      </w:r>
-      <w:proofErr w:type="spellStart"/>
-      <w:r>
-        <w:t>angularjs</w:t>
-      </w:r>
-      <w:proofErr w:type="spellEnd"/>
-      <w:r>
-        <w:t xml:space="preserve"> - view insights, which includes, contributors, commits, code frequency, dependency graph, ..)</w:t>
+        <w:t>Animated</w:t>
+      </w:r>
+      <w:r>
+        <w:t xml:space="preserve"> and dynamic (e.g., can't be a static board game), utilize latest CSS/JavaScript (synchronized across network)</w:t>
       </w:r>
     </w:p>
     <w:p>
@@ -181,147 +318,6 @@
         </w:numPr>
       </w:pPr>
       <w:r>
-        <w:t xml:space="preserve">The project must be </w:t>
-      </w:r>
-      <w:r>
-        <w:rPr>
-          <w:b/>
-        </w:rPr>
-        <w:t>`YOUR' code</w:t>
-      </w:r>
-      <w:r>
-        <w:t xml:space="preserve"> (i.e., avoid libraries, show your coding abilities, management, iteratively tuning, testing, web programming features</w:t>
-      </w:r>
-      <w:proofErr w:type="gramStart"/>
-      <w:r>
-        <w:t>, ..</w:t>
-      </w:r>
-      <w:proofErr w:type="gramEnd"/>
-      <w:r>
-        <w:t>)</w:t>
-      </w:r>
-    </w:p>
-    <w:p>
-      <w:pPr>
-        <w:pStyle w:val="ListParagraph"/>
-        <w:numPr>
-          <w:ilvl w:val="0"/>
-          <w:numId w:val="8"/>
-        </w:numPr>
-      </w:pPr>
-      <w:r>
-        <w:t xml:space="preserve">Coursework offers </w:t>
-      </w:r>
-      <w:r>
-        <w:rPr>
-          <w:b/>
-        </w:rPr>
-        <w:t>creative freedom</w:t>
-      </w:r>
-      <w:r>
-        <w:t xml:space="preserve"> and room for innovation and improvement</w:t>
-      </w:r>
-    </w:p>
-    <w:p>
-      <w:pPr>
-        <w:pStyle w:val="ListParagraph"/>
-        <w:numPr>
-          <w:ilvl w:val="0"/>
-          <w:numId w:val="8"/>
-        </w:numPr>
-      </w:pPr>
-      <w:r>
-        <w:t>Demonstrate real world working practices</w:t>
-      </w:r>
-    </w:p>
-    <w:p>
-      <w:pPr>
-        <w:pStyle w:val="ListParagraph"/>
-        <w:numPr>
-          <w:ilvl w:val="0"/>
-          <w:numId w:val="8"/>
-        </w:numPr>
-      </w:pPr>
-      <w:r>
-        <w:t>Sufficiently complex system/implementation</w:t>
-      </w:r>
-    </w:p>
-    <w:p>
-      <w:pPr>
-        <w:pStyle w:val="ListParagraph"/>
-        <w:numPr>
-          <w:ilvl w:val="0"/>
-          <w:numId w:val="8"/>
-        </w:numPr>
-      </w:pPr>
-      <w:r>
-        <w:t xml:space="preserve">Manage security, data, </w:t>
-      </w:r>
-      <w:r>
-        <w:rPr>
-          <w:b/>
-        </w:rPr>
-        <w:t>server-client</w:t>
-      </w:r>
-      <w:r>
-        <w:t>, connections, ...</w:t>
-      </w:r>
-    </w:p>
-    <w:p>
-      <w:pPr>
-        <w:pStyle w:val="ListParagraph"/>
-        <w:numPr>
-          <w:ilvl w:val="0"/>
-          <w:numId w:val="8"/>
-        </w:numPr>
-      </w:pPr>
-      <w:r>
-        <w:t>HTML5/CSS/</w:t>
-      </w:r>
-      <w:proofErr w:type="spellStart"/>
-      <w:r>
-        <w:t>Javascript</w:t>
-      </w:r>
-      <w:proofErr w:type="spellEnd"/>
-      <w:r>
-        <w:t xml:space="preserve"> Compliant (e.g., W3C </w:t>
-      </w:r>
-      <w:proofErr w:type="spellStart"/>
-      <w:r>
-        <w:t>Markup</w:t>
-      </w:r>
-      <w:proofErr w:type="spellEnd"/>
-      <w:r>
-        <w:t xml:space="preserve"> Validation Service)</w:t>
-      </w:r>
-    </w:p>
-    <w:p>
-      <w:pPr>
-        <w:pStyle w:val="ListParagraph"/>
-        <w:numPr>
-          <w:ilvl w:val="0"/>
-          <w:numId w:val="8"/>
-        </w:numPr>
-      </w:pPr>
-      <w:r>
-        <w:rPr>
-          <w:b/>
-        </w:rPr>
-        <w:t>Animated</w:t>
-      </w:r>
-      <w:r>
-        <w:t xml:space="preserve"> and dynamic (e.g., can't be a static board game), utilize latest CSS/JavaScript (synchronized across network)</w:t>
-      </w:r>
-    </w:p>
-    <w:p>
-      <w:pPr>
-        <w:pStyle w:val="ListParagraph"/>
-        <w:numPr>
-          <w:ilvl w:val="0"/>
-          <w:numId w:val="8"/>
-        </w:numPr>
-      </w:pPr>
-      <w:r>
         <w:t>Readme, outline start, goals and objectives, flexible, agile/iterative working,</w:t>
       </w:r>
     </w:p>
@@ -339,15 +335,7 @@
         <w:t xml:space="preserve">that lets </w:t>
       </w:r>
       <w:r>
-        <w:t>players interact and play other people in real-</w:t>
-      </w:r>
-      <w:proofErr w:type="gramStart"/>
-      <w:r>
-        <w:t>time</w:t>
-      </w:r>
-      <w:proofErr w:type="gramEnd"/>
-      <w:r>
-        <w:t xml:space="preserve">.  Store and view information (e.g., high-scores, number of online active players).  Play other people or join other games. </w:t>
+        <w:t xml:space="preserve">players interact and play other people in real-time.  Store and view information (e.g., high-scores, number of online active players).  Play other people or join other games. </w:t>
       </w:r>
       <w:r>
         <w:t xml:space="preserve">On </w:t>
@@ -519,12 +507,30 @@
         </w:numPr>
       </w:pPr>
       <w:r>
+        <w:t xml:space="preserve">Code modulation in </w:t>
+      </w:r>
+      <w:r>
+        <w:t>JavaScript</w:t>
+      </w:r>
+    </w:p>
+    <w:p>
+      <w:pPr>
+        <w:pStyle w:val="ListParagraph"/>
+        <w:numPr>
+          <w:ilvl w:val="0"/>
+          <w:numId w:val="3"/>
+        </w:numPr>
+      </w:pPr>
+      <w:r>
         <w:lastRenderedPageBreak/>
-        <w:t xml:space="preserve">Code modulation in </w:t>
+        <w:t xml:space="preserve">Techniques to implement best practices in web development such as Test-Driven -Development, Version Control and </w:t>
       </w:r>
       <w:r>
         <w:t>JavaScript</w:t>
       </w:r>
+      <w:r>
+        <w:t xml:space="preserve"> documentation API</w:t>
+      </w:r>
     </w:p>
     <w:p>
       <w:pPr>
@@ -535,24 +541,6 @@
         </w:numPr>
       </w:pPr>
       <w:r>
-        <w:t xml:space="preserve">Techniques to implement best practices in web development such as Test-Driven -Development, Version Control and </w:t>
-      </w:r>
-      <w:r>
-        <w:t>JavaScript</w:t>
-      </w:r>
-      <w:r>
-        <w:t xml:space="preserve"> documentation API</w:t>
-      </w:r>
-    </w:p>
-    <w:p>
-      <w:pPr>
-        <w:pStyle w:val="ListParagraph"/>
-        <w:numPr>
-          <w:ilvl w:val="0"/>
-          <w:numId w:val="3"/>
-        </w:numPr>
-      </w:pPr>
-      <w:r>
         <w:t>Minimum Viable Product (MVP) and testing</w:t>
       </w:r>
     </w:p>
@@ -639,7 +627,13 @@
         <w:t xml:space="preserve">The coursework </w:t>
       </w:r>
       <w:r>
-        <w:t>for Edinburgh students is due in week 10 (show)</w:t>
+        <w:t>for Edin</w:t>
+      </w:r>
+      <w:r>
+        <w:t>burgh students is due in week 11</w:t>
+      </w:r>
+      <w:r>
+        <w:t xml:space="preserve"> (show)</w:t>
       </w:r>
       <w:r>
         <w:t>:</w:t>
@@ -937,25 +931,25 @@
         </w:numPr>
       </w:pPr>
       <w:r>
+        <w:t>GitHub</w:t>
+      </w:r>
+      <w:r>
+        <w:t xml:space="preserve"> (Repo) URL (GitHub usernames and name for each member)</w:t>
+      </w:r>
+      <w:r>
+        <w:t xml:space="preserve"> </w:t>
+      </w:r>
+    </w:p>
+    <w:p>
+      <w:pPr>
+        <w:pStyle w:val="ListParagraph"/>
+        <w:numPr>
+          <w:ilvl w:val="0"/>
+          <w:numId w:val="7"/>
+        </w:numPr>
+      </w:pPr>
+      <w:r>
         <w:lastRenderedPageBreak/>
-        <w:t>GitHub</w:t>
-      </w:r>
-      <w:r>
-        <w:t xml:space="preserve"> (Repo) URL (GitHub usernames and name for each member)</w:t>
-      </w:r>
-      <w:r>
-        <w:t xml:space="preserve"> </w:t>
-      </w:r>
-    </w:p>
-    <w:p>
-      <w:pPr>
-        <w:pStyle w:val="ListParagraph"/>
-        <w:numPr>
-          <w:ilvl w:val="0"/>
-          <w:numId w:val="7"/>
-        </w:numPr>
-      </w:pPr>
-      <w:r>
         <w:t xml:space="preserve">Live </w:t>
       </w:r>
       <w:r>
@@ -1078,325 +1072,357 @@
         </w:rPr>
         <w:t>s</w:t>
       </w:r>
+    </w:p>
+    <w:p>
+      <w:pPr>
+        <w:rPr>
+          <w:color w:val="0098DB"/>
+        </w:rPr>
+      </w:pPr>
+    </w:p>
+    <w:p>
+      <w:pPr>
+        <w:rPr>
+          <w:color w:val="0098DB"/>
+        </w:rPr>
+      </w:pPr>
+      <w:r>
+        <w:rPr>
+          <w:color w:val="0098DB"/>
+        </w:rPr>
+        <w:t xml:space="preserve">Demonstrate Understanding of HTML, CSS and </w:t>
+      </w:r>
+      <w:proofErr w:type="spellStart"/>
+      <w:r>
+        <w:rPr>
+          <w:color w:val="0098DB"/>
+        </w:rPr>
+        <w:t>Javascript</w:t>
+      </w:r>
+      <w:proofErr w:type="spellEnd"/>
+    </w:p>
+    <w:p>
+      <w:r>
+        <w:t>HTML</w:t>
+      </w:r>
+      <w:r>
+        <w:t xml:space="preserve">, CSS and </w:t>
+      </w:r>
+      <w:proofErr w:type="spellStart"/>
+      <w:r>
+        <w:t>Javascript</w:t>
+      </w:r>
+      <w:proofErr w:type="spellEnd"/>
+      <w:r>
+        <w:t xml:space="preserve"> validates fully</w:t>
+      </w:r>
+      <w:r>
+        <w:t xml:space="preserve"> (no syntax errors, warning, issues)</w:t>
+      </w:r>
+    </w:p>
+    <w:p>
+      <w:r>
+        <w:t>Creative use of CSS styling</w:t>
+      </w:r>
+    </w:p>
+    <w:p>
+      <w:r>
+        <w:t xml:space="preserve">Advanced CSS3 layout </w:t>
+      </w:r>
+    </w:p>
+    <w:p>
+      <w:r>
+        <w:t xml:space="preserve">Creative use of </w:t>
+      </w:r>
+      <w:proofErr w:type="spellStart"/>
+      <w:r>
+        <w:t>Javascript</w:t>
+      </w:r>
+      <w:proofErr w:type="spellEnd"/>
+    </w:p>
+    <w:p>
+      <w:r>
+        <w:t>HTML5 semantic elements used appropriately</w:t>
+      </w:r>
+    </w:p>
+    <w:p>
+      <w:r>
+        <w:t xml:space="preserve">Game/site </w:t>
+      </w:r>
+      <w:r>
+        <w:t>should be</w:t>
+      </w:r>
+      <w:r>
+        <w:t xml:space="preserve"> responsive</w:t>
+      </w:r>
+      <w:r>
+        <w:t xml:space="preserve"> (also responsive in a mobile/different browsers)</w:t>
+      </w:r>
+    </w:p>
+    <w:p>
+      <w:r>
+        <w:rPr>
+          <w:b/>
+        </w:rPr>
+        <w:t>Hand written code</w:t>
+      </w:r>
+      <w:r>
+        <w:t xml:space="preserve"> (clean, structured, commented</w:t>
+      </w:r>
+      <w:proofErr w:type="gramStart"/>
+      <w:r>
+        <w:t>, ..</w:t>
+      </w:r>
+      <w:proofErr w:type="gramEnd"/>
+      <w:r>
+        <w:t>)</w:t>
+      </w:r>
+      <w:r>
+        <w:t xml:space="preserve"> *Your Code*</w:t>
+      </w:r>
+    </w:p>
+    <w:p/>
+    <w:p>
+      <w:pPr>
+        <w:rPr>
+          <w:color w:val="00B0F0"/>
+        </w:rPr>
+      </w:pPr>
+      <w:r>
+        <w:rPr>
+          <w:color w:val="00B0F0"/>
+        </w:rPr>
+        <w:t>Client/Server</w:t>
+      </w:r>
+    </w:p>
+    <w:p>
+      <w:r>
+        <w:t>Manage communication between multiple concurrent client/server</w:t>
+      </w:r>
+    </w:p>
+    <w:p>
+      <w:r>
+        <w:t>Handle issues (delays, network issues, corruption</w:t>
+      </w:r>
+      <w:proofErr w:type="gramStart"/>
+      <w:r>
+        <w:t>, )</w:t>
+      </w:r>
+      <w:proofErr w:type="gramEnd"/>
+    </w:p>
+    <w:p/>
+    <w:p>
+      <w:pPr>
+        <w:rPr>
+          <w:color w:val="0098DB"/>
+        </w:rPr>
+      </w:pPr>
+      <w:r>
+        <w:rPr>
+          <w:color w:val="0098DB"/>
+        </w:rPr>
+        <w:t>Database/Security</w:t>
+      </w:r>
+    </w:p>
+    <w:p>
+      <w:r>
+        <w:t>Data is managed for the website effectively and efficiently (Server/Database)</w:t>
+      </w:r>
+    </w:p>
+    <w:p>
+      <w:r>
+        <w:t xml:space="preserve"> </w:t>
+      </w:r>
+    </w:p>
+    <w:p>
+      <w:pPr>
+        <w:rPr>
+          <w:color w:val="0098DB"/>
+        </w:rPr>
+      </w:pPr>
+      <w:r>
+        <w:rPr>
+          <w:color w:val="0098DB"/>
+        </w:rPr>
+        <w:t>Code Structure</w:t>
+      </w:r>
+    </w:p>
+    <w:p>
+      <w:r>
+        <w:t>Clear separate of code</w:t>
+      </w:r>
+    </w:p>
+    <w:p>
+      <w:r>
+        <w:t>Tidy code organisation, file and folder names</w:t>
+      </w:r>
+    </w:p>
+    <w:p>
+      <w:r>
+        <w:t>Appropriate code nesting and indentation</w:t>
+      </w:r>
+    </w:p>
+    <w:p>
+      <w:r>
+        <w:t>Informative code comments</w:t>
+      </w:r>
+    </w:p>
+    <w:p/>
+    <w:p>
+      <w:pPr>
+        <w:rPr>
+          <w:color w:val="0098DB"/>
+        </w:rPr>
+      </w:pPr>
+      <w:r>
+        <w:rPr>
+          <w:color w:val="0098DB"/>
+        </w:rPr>
+        <w:t>Usability</w:t>
+      </w:r>
+    </w:p>
+    <w:p>
+      <w:r>
+        <w:t>Easy to navigate and use</w:t>
+      </w:r>
+      <w:r>
+        <w:t xml:space="preserve"> (</w:t>
+      </w:r>
+      <w:r>
+        <w:t>Website/Game</w:t>
+      </w:r>
+      <w:r>
+        <w:t>)</w:t>
+      </w:r>
+    </w:p>
+    <w:p>
+      <w:r>
+        <w:t>Clear awareness of accessibility principles</w:t>
+      </w:r>
+    </w:p>
+    <w:p>
+      <w:r>
+        <w:t>Effective navigation at all sizes, content easy to locate</w:t>
+      </w:r>
+    </w:p>
+    <w:p>
+      <w:r>
+        <w:t>Limitations and optimizations</w:t>
+      </w:r>
+    </w:p>
+    <w:p/>
+    <w:p>
+      <w:pPr>
+        <w:rPr>
+          <w:color w:val="0098DB"/>
+        </w:rPr>
+      </w:pPr>
+      <w:r>
+        <w:rPr>
+          <w:color w:val="0098DB"/>
+        </w:rPr>
+        <w:t>Development Progress</w:t>
+      </w:r>
+    </w:p>
+    <w:p>
+      <w:r>
+        <w:t>Shows even work distribution (group work)</w:t>
+      </w:r>
+    </w:p>
+    <w:p>
+      <w:r>
+        <w:t xml:space="preserve">Evidence of </w:t>
+      </w:r>
+      <w:r>
+        <w:t>task development, tuning, feature refinement</w:t>
+      </w:r>
+    </w:p>
+    <w:p>
+      <w:r>
+        <w:lastRenderedPageBreak/>
+        <w:t>Live site (</w:t>
+      </w:r>
+      <w:proofErr w:type="spellStart"/>
+      <w:r>
+        <w:t>Github</w:t>
+      </w:r>
+      <w:proofErr w:type="spellEnd"/>
+      <w:r>
+        <w:t xml:space="preserve"> and webpage)</w:t>
+      </w:r>
+    </w:p>
+    <w:p>
+      <w:r>
+        <w:t xml:space="preserve">Project </w:t>
+      </w:r>
+      <w:r>
+        <w:t>m</w:t>
+      </w:r>
+      <w:r>
+        <w:t>anagement</w:t>
+      </w:r>
+    </w:p>
+    <w:p/>
+    <w:p>
+      <w:r>
+        <w:rPr>
+          <w:color w:val="00B0F0"/>
+        </w:rPr>
+        <w:t>Testing</w:t>
+      </w:r>
+    </w:p>
+    <w:p>
+      <w:r>
+        <w:t>Testing integrated into the project from the start</w:t>
+      </w:r>
+    </w:p>
+    <w:p>
+      <w:r>
+        <w:t>Validation/verification process for ensuring reliability (e.g., code, standards</w:t>
+      </w:r>
+      <w:proofErr w:type="gramStart"/>
+      <w:r>
+        <w:t>, ..</w:t>
+      </w:r>
+      <w:proofErr w:type="gramEnd"/>
+      <w:r>
+        <w:t>)</w:t>
+      </w:r>
+    </w:p>
+    <w:p/>
+    <w:p/>
+    <w:p/>
+    <w:p>
+      <w:pPr>
+        <w:spacing w:after="160" w:line="259" w:lineRule="auto"/>
+        <w:contextualSpacing w:val="0"/>
+      </w:pPr>
+      <w:r>
+        <w:br w:type="page"/>
+      </w:r>
+    </w:p>
+    <w:p>
+      <w:pPr>
+        <w:pStyle w:val="Heading1"/>
+      </w:pPr>
+      <w:r>
+        <w:lastRenderedPageBreak/>
+        <w:t>Peer Review</w:t>
+      </w:r>
+      <w:r>
+        <w:t xml:space="preserve"> (5%)</w:t>
+      </w:r>
       <w:bookmarkStart w:id="0" w:name="_GoBack"/>
       <w:bookmarkEnd w:id="0"/>
     </w:p>
-    <w:p>
-      <w:pPr>
-        <w:rPr>
-          <w:color w:val="0098DB"/>
-        </w:rPr>
-      </w:pPr>
-    </w:p>
-    <w:p>
-      <w:pPr>
-        <w:rPr>
-          <w:color w:val="0098DB"/>
-        </w:rPr>
-      </w:pPr>
-      <w:r>
-        <w:rPr>
-          <w:color w:val="0098DB"/>
-        </w:rPr>
-        <w:t xml:space="preserve">Demonstrate Understanding of HTML, CSS and </w:t>
-      </w:r>
-      <w:proofErr w:type="spellStart"/>
-      <w:r>
-        <w:rPr>
-          <w:color w:val="0098DB"/>
-        </w:rPr>
-        <w:t>Javascript</w:t>
-      </w:r>
-      <w:proofErr w:type="spellEnd"/>
-    </w:p>
-    <w:p>
-      <w:r>
-        <w:t>HTML</w:t>
-      </w:r>
-      <w:r>
-        <w:t xml:space="preserve">, CSS and </w:t>
-      </w:r>
-      <w:proofErr w:type="spellStart"/>
-      <w:r>
-        <w:t>Javascript</w:t>
-      </w:r>
-      <w:proofErr w:type="spellEnd"/>
-      <w:r>
-        <w:t xml:space="preserve"> validates fully</w:t>
-      </w:r>
-      <w:r>
-        <w:t xml:space="preserve"> (no syntax errors, warning, issues)</w:t>
-      </w:r>
-    </w:p>
-    <w:p>
-      <w:r>
-        <w:t>Creative use of CSS styling</w:t>
-      </w:r>
-    </w:p>
-    <w:p>
-      <w:r>
-        <w:t xml:space="preserve">Advanced CSS3 layout </w:t>
-      </w:r>
-    </w:p>
-    <w:p>
-      <w:r>
-        <w:t xml:space="preserve">Creative use of </w:t>
-      </w:r>
-      <w:proofErr w:type="spellStart"/>
-      <w:r>
-        <w:t>Javascript</w:t>
-      </w:r>
-      <w:proofErr w:type="spellEnd"/>
-    </w:p>
-    <w:p>
-      <w:r>
-        <w:t>HTML5 semantic elements used appropriately</w:t>
-      </w:r>
-    </w:p>
-    <w:p>
-      <w:r>
-        <w:t xml:space="preserve">Game/site </w:t>
-      </w:r>
-      <w:r>
-        <w:t>should be</w:t>
-      </w:r>
-      <w:r>
-        <w:t xml:space="preserve"> responsive</w:t>
-      </w:r>
-      <w:r>
-        <w:t xml:space="preserve"> (also responsive in a mobile/different browsers)</w:t>
-      </w:r>
-    </w:p>
-    <w:p>
-      <w:r>
-        <w:rPr>
-          <w:b/>
-        </w:rPr>
-        <w:t>Hand written code</w:t>
-      </w:r>
-      <w:r>
-        <w:t xml:space="preserve"> (clean, structured, commented</w:t>
-      </w:r>
-      <w:proofErr w:type="gramStart"/>
-      <w:r>
-        <w:t>, ..</w:t>
-      </w:r>
-      <w:proofErr w:type="gramEnd"/>
-      <w:r>
-        <w:t>)</w:t>
-      </w:r>
-      <w:r>
-        <w:t xml:space="preserve"> *Your Code*</w:t>
-      </w:r>
-    </w:p>
-    <w:p/>
-    <w:p>
-      <w:pPr>
-        <w:rPr>
-          <w:color w:val="00B0F0"/>
-        </w:rPr>
-      </w:pPr>
-      <w:r>
-        <w:rPr>
-          <w:color w:val="00B0F0"/>
-        </w:rPr>
-        <w:t>Client/Server</w:t>
-      </w:r>
-    </w:p>
-    <w:p>
-      <w:r>
-        <w:t>Manage communication between multiple concurrent client/server</w:t>
-      </w:r>
-    </w:p>
-    <w:p>
-      <w:r>
-        <w:t>Handle issues (delays, network issues, corruption</w:t>
-      </w:r>
-      <w:proofErr w:type="gramStart"/>
-      <w:r>
-        <w:t>, )</w:t>
-      </w:r>
-      <w:proofErr w:type="gramEnd"/>
-    </w:p>
-    <w:p/>
-    <w:p>
-      <w:pPr>
-        <w:rPr>
-          <w:color w:val="0098DB"/>
-        </w:rPr>
-      </w:pPr>
-      <w:r>
-        <w:rPr>
-          <w:color w:val="0098DB"/>
-        </w:rPr>
-        <w:t>Database/Security</w:t>
-      </w:r>
-    </w:p>
-    <w:p>
-      <w:r>
-        <w:t>Data is managed for the website effectively and efficiently (Server/Database)</w:t>
-      </w:r>
-    </w:p>
-    <w:p>
-      <w:r>
-        <w:t xml:space="preserve"> </w:t>
-      </w:r>
-    </w:p>
-    <w:p>
-      <w:pPr>
-        <w:rPr>
-          <w:color w:val="0098DB"/>
-        </w:rPr>
-      </w:pPr>
-      <w:r>
-        <w:rPr>
-          <w:color w:val="0098DB"/>
-        </w:rPr>
-        <w:t>Code Structure</w:t>
-      </w:r>
-    </w:p>
-    <w:p>
-      <w:r>
-        <w:t>Clear separate of code</w:t>
-      </w:r>
-    </w:p>
-    <w:p>
-      <w:r>
-        <w:t>Tidy code organisation, file and folder names</w:t>
-      </w:r>
-    </w:p>
-    <w:p>
-      <w:r>
-        <w:t>Appropriate code nesting and indentation</w:t>
-      </w:r>
-    </w:p>
-    <w:p>
-      <w:r>
-        <w:t>Informative code comments</w:t>
-      </w:r>
-    </w:p>
-    <w:p/>
-    <w:p>
-      <w:pPr>
-        <w:rPr>
-          <w:color w:val="0098DB"/>
-        </w:rPr>
-      </w:pPr>
-      <w:r>
-        <w:rPr>
-          <w:color w:val="0098DB"/>
-        </w:rPr>
-        <w:t>Usability</w:t>
-      </w:r>
-    </w:p>
-    <w:p>
-      <w:r>
-        <w:t>Easy to navigate and use</w:t>
-      </w:r>
-      <w:r>
-        <w:t xml:space="preserve"> (</w:t>
-      </w:r>
-      <w:r>
-        <w:t>Website/Game</w:t>
-      </w:r>
-      <w:r>
-        <w:t>)</w:t>
-      </w:r>
-    </w:p>
-    <w:p>
-      <w:r>
-        <w:t>Clear awareness of accessibility principles</w:t>
-      </w:r>
-    </w:p>
-    <w:p>
-      <w:r>
-        <w:t>Effective navigation at all sizes, content easy to locate</w:t>
-      </w:r>
-    </w:p>
-    <w:p>
-      <w:r>
-        <w:t>Limitations and optimizations</w:t>
-      </w:r>
-    </w:p>
-    <w:p/>
-    <w:p>
-      <w:pPr>
-        <w:rPr>
-          <w:color w:val="0098DB"/>
-        </w:rPr>
-      </w:pPr>
-      <w:r>
-        <w:rPr>
-          <w:color w:val="0098DB"/>
-        </w:rPr>
-        <w:t>Development Progress</w:t>
-      </w:r>
-    </w:p>
-    <w:p>
-      <w:r>
-        <w:t>Shows even work distribution (group work)</w:t>
-      </w:r>
-    </w:p>
-    <w:p>
-      <w:r>
-        <w:lastRenderedPageBreak/>
-        <w:t xml:space="preserve">Evidence of </w:t>
-      </w:r>
-      <w:r>
-        <w:t>task development, tuning, feature refinement</w:t>
-      </w:r>
-    </w:p>
-    <w:p>
-      <w:r>
-        <w:t>Live site (</w:t>
-      </w:r>
-      <w:proofErr w:type="spellStart"/>
-      <w:r>
-        <w:t>Github</w:t>
-      </w:r>
-      <w:proofErr w:type="spellEnd"/>
-      <w:r>
-        <w:t xml:space="preserve"> and webpage)</w:t>
-      </w:r>
-    </w:p>
-    <w:p>
-      <w:r>
-        <w:t xml:space="preserve">Project </w:t>
-      </w:r>
-      <w:r>
-        <w:t>m</w:t>
-      </w:r>
-      <w:r>
-        <w:t>anagement</w:t>
-      </w:r>
-    </w:p>
-    <w:p/>
-    <w:p>
-      <w:r>
-        <w:rPr>
-          <w:color w:val="00B0F0"/>
-        </w:rPr>
-        <w:t>Testing</w:t>
-      </w:r>
-    </w:p>
-    <w:p>
-      <w:r>
-        <w:t>Testing integrated into the project from the start</w:t>
-      </w:r>
-    </w:p>
-    <w:p>
-      <w:r>
-        <w:t>Validation/verification process for ensuring reliability (e.g., code, standards</w:t>
-      </w:r>
-      <w:proofErr w:type="gramStart"/>
-      <w:r>
-        <w:t>, ..</w:t>
-      </w:r>
-      <w:proofErr w:type="gramEnd"/>
-      <w:r>
-        <w:t>)</w:t>
-      </w:r>
-    </w:p>
+    <w:p/>
+    <w:p>
+      <w:r>
+        <w:t>In addition to your submission, you’ll be ask to review 3 other projects on GitHub. You’ll need to critically assess these projects and complete the online questionnaire (link will be provided on Vision).  Each student will review 3 projects individually and provide detailed feedback (for example, on the documentation and structure of the open source project)</w:t>
+      </w:r>
+    </w:p>
+    <w:p/>
+    <w:p/>
     <w:sectPr>
       <w:pgSz w:w="11906" w:h="16838"/>
       <w:pgMar w:top="1440" w:right="1440" w:bottom="1440" w:left="1440" w:header="708" w:footer="708" w:gutter="0"/>
@@ -1408,7 +1434,7 @@
 </file>
 
 <file path=word/numbering.xml><?xml version="1.0" encoding="utf-8"?>
-<w:numbering xmlns:wpc="http://schemas.microsoft.com/office/word/2010/wordprocessingCanvas" xmlns:cx="http://schemas.microsoft.com/office/drawing/2014/chartex" xmlns:cx1="http://schemas.microsoft.com/office/drawing/2015/9/8/chartex" xmlns:mc="http://schemas.openxmlformats.org/markup-compatibility/2006" xmlns:o="urn:schemas-microsoft-com:office:office" xmlns:r="http://schemas.openxmlformats.org/officeDocument/2006/relationships" xmlns:m="http://schemas.openxmlformats.org/officeDocument/2006/math" xmlns:v="urn:schemas-microsoft-com:vml" xmlns:wp14="http://schemas.microsoft.com/office/word/2010/wordprocessingDrawing" xmlns:wp="http://schemas.openxmlformats.org/drawingml/2006/wordprocessingDrawing" xmlns:w10="urn:schemas-microsoft-com:office:word" xmlns:w="http://schemas.openxmlformats.org/wordprocessingml/2006/main" xmlns:w14="http://schemas.microsoft.com/office/word/2010/wordml" xmlns:w15="http://schemas.microsoft.com/office/word/2012/wordml" xmlns:w16se="http://schemas.microsoft.com/office/word/2015/wordml/symex" xmlns:wpg="http://schemas.microsoft.com/office/word/2010/wordprocessingGroup" xmlns:wpi="http://schemas.microsoft.com/office/word/2010/wordprocessingInk" xmlns:wne="http://schemas.microsoft.com/office/word/2006/wordml" xmlns:wps="http://schemas.microsoft.com/office/word/2010/wordprocessingShape" mc:Ignorable="w14 w15 w16se wp14">
+<w:numbering xmlns:wpc="http://schemas.microsoft.com/office/word/2010/wordprocessingCanvas" xmlns:mc="http://schemas.openxmlformats.org/markup-compatibility/2006" xmlns:o="urn:schemas-microsoft-com:office:office" xmlns:r="http://schemas.openxmlformats.org/officeDocument/2006/relationships" xmlns:m="http://schemas.openxmlformats.org/officeDocument/2006/math" xmlns:v="urn:schemas-microsoft-com:vml" xmlns:wp14="http://schemas.microsoft.com/office/word/2010/wordprocessingDrawing" xmlns:wp="http://schemas.openxmlformats.org/drawingml/2006/wordprocessingDrawing" xmlns:w10="urn:schemas-microsoft-com:office:word" xmlns:w="http://schemas.openxmlformats.org/wordprocessingml/2006/main" xmlns:w14="http://schemas.microsoft.com/office/word/2010/wordml" xmlns:w15="http://schemas.microsoft.com/office/word/2012/wordml" xmlns:wpg="http://schemas.microsoft.com/office/word/2010/wordprocessingGroup" xmlns:wpi="http://schemas.microsoft.com/office/word/2010/wordprocessingInk" xmlns:wne="http://schemas.microsoft.com/office/word/2006/wordml" xmlns:wps="http://schemas.microsoft.com/office/word/2010/wordprocessingShape" mc:Ignorable="w14 w15 wp14">
   <w:abstractNum w:abstractNumId="0" w15:restartNumberingAfterBreak="0">
     <w:nsid w:val="0C50046B"/>
     <w:multiLevelType w:val="hybridMultilevel"/>
@@ -2314,7 +2340,7 @@
 </file>
 
 <file path=word/styles.xml><?xml version="1.0" encoding="utf-8"?>
-<w:styles xmlns:mc="http://schemas.openxmlformats.org/markup-compatibility/2006" xmlns:r="http://schemas.openxmlformats.org/officeDocument/2006/relationships" xmlns:w="http://schemas.openxmlformats.org/wordprocessingml/2006/main" xmlns:w14="http://schemas.microsoft.com/office/word/2010/wordml" xmlns:w15="http://schemas.microsoft.com/office/word/2012/wordml" xmlns:w16se="http://schemas.microsoft.com/office/word/2015/wordml/symex" mc:Ignorable="w14 w15 w16se">
+<w:styles xmlns:mc="http://schemas.openxmlformats.org/markup-compatibility/2006" xmlns:r="http://schemas.openxmlformats.org/officeDocument/2006/relationships" xmlns:w="http://schemas.openxmlformats.org/wordprocessingml/2006/main" xmlns:w14="http://schemas.microsoft.com/office/word/2010/wordml" xmlns:w15="http://schemas.microsoft.com/office/word/2012/wordml" mc:Ignorable="w14 w15">
   <w:docDefaults>
     <w:rPrDefault>
       <w:rPr>

</xml_diff>

<commit_message>
Emphasis to students that they can't simple use an Engine and must demonstrate knowledge and skills of the underlying technologies (i.e., DOM and Javascript).
</commit_message>
<xml_diff>
--- a/coursework/cw01.docx
+++ b/coursework/cw01.docx
@@ -324,6 +324,174 @@
     <w:p/>
     <w:p>
       <w:r>
+        <w:rPr>
+          <w:noProof/>
+          <w:lang w:eastAsia="en-GB"/>
+        </w:rPr>
+        <mc:AlternateContent>
+          <mc:Choice Requires="wps">
+            <w:drawing>
+              <wp:inline distT="0" distB="0" distL="0" distR="0">
+                <wp:extent cx="5880100" cy="1404620"/>
+                <wp:effectExtent l="0" t="0" r="25400" b="15875"/>
+                <wp:docPr id="217" name="Text Box 2"/>
+                <wp:cNvGraphicFramePr>
+                  <a:graphicFrameLocks xmlns:a="http://schemas.openxmlformats.org/drawingml/2006/main"/>
+                </wp:cNvGraphicFramePr>
+                <a:graphic xmlns:a="http://schemas.openxmlformats.org/drawingml/2006/main">
+                  <a:graphicData uri="http://schemas.microsoft.com/office/word/2010/wordprocessingShape">
+                    <wps:wsp>
+                      <wps:cNvSpPr txBox="1">
+                        <a:spLocks noChangeArrowheads="1"/>
+                      </wps:cNvSpPr>
+                      <wps:spPr bwMode="auto">
+                        <a:xfrm>
+                          <a:off x="0" y="0"/>
+                          <a:ext cx="5880100" cy="1404620"/>
+                        </a:xfrm>
+                        <a:prstGeom prst="rect">
+                          <a:avLst/>
+                        </a:prstGeom>
+                        <a:solidFill>
+                          <a:srgbClr val="FFFFFF"/>
+                        </a:solidFill>
+                        <a:ln w="9525">
+                          <a:solidFill>
+                            <a:srgbClr val="000000"/>
+                          </a:solidFill>
+                          <a:miter lim="800000"/>
+                          <a:headEnd/>
+                          <a:tailEnd/>
+                        </a:ln>
+                      </wps:spPr>
+                      <wps:txbx>
+                        <w:txbxContent>
+                          <w:p>
+                            <w:r>
+                              <w:t xml:space="preserve">Note. You </w:t>
+                            </w:r>
+                            <w:bookmarkStart w:id="0" w:name="_GoBack"/>
+                            <w:r>
+                              <w:rPr>
+                                <w:b/>
+                                <w:color w:val="FF0000"/>
+                              </w:rPr>
+                              <w:t>cannot</w:t>
+                            </w:r>
+                            <w:r>
+                              <w:rPr>
+                                <w:color w:val="FF0000"/>
+                              </w:rPr>
+                              <w:t xml:space="preserve"> </w:t>
+                            </w:r>
+                            <w:bookmarkEnd w:id="0"/>
+                            <w:r>
+                              <w:t xml:space="preserve">use Engines, such as, Unity or </w:t>
+                            </w:r>
+                            <w:proofErr w:type="spellStart"/>
+                            <w:r>
+                              <w:t>Phaser</w:t>
+                            </w:r>
+                            <w:proofErr w:type="spellEnd"/>
+                            <w:r>
+                              <w:t xml:space="preserve"> to develop your prototype.  You </w:t>
+                            </w:r>
+                            <w:r>
+                              <w:rPr>
+                                <w:b/>
+                                <w:color w:val="FF0000"/>
+                              </w:rPr>
+                              <w:t>cannot</w:t>
+                            </w:r>
+                            <w:r>
+                              <w:rPr>
+                                <w:color w:val="FF0000"/>
+                              </w:rPr>
+                              <w:t xml:space="preserve"> </w:t>
+                            </w:r>
+                            <w:r>
+                              <w:t>use CANVAS for rendering/drawing, instead you must control and manipulate objects on screen through the Document Object Model (DOM).</w:t>
+                            </w:r>
+                          </w:p>
+                        </w:txbxContent>
+                      </wps:txbx>
+                      <wps:bodyPr rot="0" vert="horz" wrap="square" lIns="91440" tIns="45720" rIns="91440" bIns="45720" anchor="t" anchorCtr="0">
+                        <a:spAutoFit/>
+                      </wps:bodyPr>
+                    </wps:wsp>
+                  </a:graphicData>
+                </a:graphic>
+              </wp:inline>
+            </w:drawing>
+          </mc:Choice>
+          <mc:Fallback>
+            <w:pict>
+              <v:shapetype id="_x0000_t202" coordsize="21600,21600" o:spt="202" path="m,l,21600r21600,l21600,xe">
+                <v:stroke joinstyle="miter"/>
+                <v:path gradientshapeok="t" o:connecttype="rect"/>
+              </v:shapetype>
+              <v:shape id="Text Box 2" o:spid="_x0000_s1026" type="#_x0000_t202" style="width:463pt;height:110.6pt;visibility:visible;mso-wrap-style:square;mso-left-percent:-10001;mso-top-percent:-10001;mso-position-horizontal:absolute;mso-position-horizontal-relative:char;mso-position-vertical:absolute;mso-position-vertical-relative:line;mso-left-percent:-10001;mso-top-percent:-10001;v-text-anchor:top" o:gfxdata="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">
+                <v:textbox style="mso-fit-shape-to-text:t">
+                  <w:txbxContent>
+                    <w:p>
+                      <w:r>
+                        <w:t xml:space="preserve">Note. You </w:t>
+                      </w:r>
+                      <w:bookmarkStart w:id="1" w:name="_GoBack"/>
+                      <w:r>
+                        <w:rPr>
+                          <w:b/>
+                          <w:color w:val="FF0000"/>
+                        </w:rPr>
+                        <w:t>cannot</w:t>
+                      </w:r>
+                      <w:r>
+                        <w:rPr>
+                          <w:color w:val="FF0000"/>
+                        </w:rPr>
+                        <w:t xml:space="preserve"> </w:t>
+                      </w:r>
+                      <w:bookmarkEnd w:id="1"/>
+                      <w:r>
+                        <w:t xml:space="preserve">use Engines, such as, Unity or </w:t>
+                      </w:r>
+                      <w:proofErr w:type="spellStart"/>
+                      <w:r>
+                        <w:t>Phaser</w:t>
+                      </w:r>
+                      <w:proofErr w:type="spellEnd"/>
+                      <w:r>
+                        <w:t xml:space="preserve"> to develop your prototype.  You </w:t>
+                      </w:r>
+                      <w:r>
+                        <w:rPr>
+                          <w:b/>
+                          <w:color w:val="FF0000"/>
+                        </w:rPr>
+                        <w:t>cannot</w:t>
+                      </w:r>
+                      <w:r>
+                        <w:rPr>
+                          <w:color w:val="FF0000"/>
+                        </w:rPr>
+                        <w:t xml:space="preserve"> </w:t>
+                      </w:r>
+                      <w:r>
+                        <w:t>use CANVAS for rendering/drawing, instead you must control and manipulate objects on screen through the Document Object Model (DOM).</w:t>
+                      </w:r>
+                    </w:p>
+                  </w:txbxContent>
+                </v:textbox>
+                <w10:anchorlock/>
+              </v:shape>
+            </w:pict>
+          </mc:Fallback>
+        </mc:AlternateContent>
+      </w:r>
+    </w:p>
+    <w:p/>
+    <w:p>
+      <w:r>
         <w:t>Details</w:t>
       </w:r>
     </w:p>
@@ -522,344 +690,424 @@
         </w:numPr>
       </w:pPr>
       <w:r>
+        <w:t xml:space="preserve">Techniques to implement best practices in web development such as Test-Driven -Development, Version Control and </w:t>
+      </w:r>
+      <w:r>
+        <w:t>JavaScript</w:t>
+      </w:r>
+      <w:r>
+        <w:t xml:space="preserve"> documentation API</w:t>
+      </w:r>
+    </w:p>
+    <w:p>
+      <w:pPr>
+        <w:pStyle w:val="ListParagraph"/>
+        <w:numPr>
+          <w:ilvl w:val="0"/>
+          <w:numId w:val="3"/>
+        </w:numPr>
+      </w:pPr>
+      <w:r>
+        <w:t>Minimum Viable Product (MVP) and testing</w:t>
+      </w:r>
+    </w:p>
+    <w:p/>
+    <w:p>
+      <w:r>
+        <w:t>This coursework requires you to spend your time programming and doing practical development work. The coursework aims to develop a web-based skills through a complex web-based solution (interactive online multiplayer game) combined with the techniques covered in lectures and labs.</w:t>
+      </w:r>
+    </w:p>
+    <w:p/>
+    <w:p>
+      <w:pPr>
+        <w:pStyle w:val="ListParagraph"/>
+        <w:numPr>
+          <w:ilvl w:val="0"/>
+          <w:numId w:val="4"/>
+        </w:numPr>
+      </w:pPr>
+      <w:r>
+        <w:t>Design and develop a sufficiently complex web-based game using advance web techniques such as design pattern and modularity</w:t>
+      </w:r>
+    </w:p>
+    <w:p>
+      <w:pPr>
+        <w:pStyle w:val="ListParagraph"/>
+        <w:numPr>
+          <w:ilvl w:val="0"/>
+          <w:numId w:val="4"/>
+        </w:numPr>
+      </w:pPr>
+      <w:r>
+        <w:t>Efficiently manage and document the code using appropriate software tools and techniques</w:t>
+      </w:r>
+    </w:p>
+    <w:p>
+      <w:pPr>
+        <w:pStyle w:val="ListParagraph"/>
+        <w:numPr>
+          <w:ilvl w:val="0"/>
+          <w:numId w:val="4"/>
+        </w:numPr>
+      </w:pPr>
+      <w:r>
+        <w:t>Incorporate back-end services into the game for asset management and game-state management</w:t>
+      </w:r>
+    </w:p>
+    <w:p>
+      <w:pPr>
+        <w:pStyle w:val="ListParagraph"/>
+        <w:numPr>
+          <w:ilvl w:val="0"/>
+          <w:numId w:val="4"/>
+        </w:numPr>
+      </w:pPr>
+      <w:r>
+        <w:t>Use appropriate web technologies to comply with best practices</w:t>
+      </w:r>
+    </w:p>
+    <w:p/>
+    <w:p>
+      <w:pPr>
+        <w:pStyle w:val="Heading1"/>
+      </w:pPr>
+      <w:r>
+        <w:t>Development environment</w:t>
+      </w:r>
+    </w:p>
+    <w:p>
+      <w:r>
+        <w:t>Access to a web server for online publication, access to a software version control system (GIT), access to a limited range of web services (e.g. a high-score service, game-state management services)</w:t>
+      </w:r>
+    </w:p>
+    <w:p/>
+    <w:p>
+      <w:pPr>
+        <w:pStyle w:val="Heading1"/>
+      </w:pPr>
+      <w:r>
+        <w:t xml:space="preserve">Date Due  </w:t>
+      </w:r>
+    </w:p>
+    <w:p>
+      <w:r>
+        <w:t xml:space="preserve">The coursework </w:t>
+      </w:r>
+      <w:r>
+        <w:t>for Edin</w:t>
+      </w:r>
+      <w:r>
+        <w:t>burgh students is due in week 11</w:t>
+      </w:r>
+      <w:r>
+        <w:t xml:space="preserve"> (show)</w:t>
+      </w:r>
+      <w:r>
+        <w:t>:</w:t>
+      </w:r>
+    </w:p>
+    <w:p/>
+    <w:p>
+      <w:pPr>
+        <w:pStyle w:val="ListParagraph"/>
+        <w:numPr>
+          <w:ilvl w:val="0"/>
+          <w:numId w:val="5"/>
+        </w:numPr>
+      </w:pPr>
+      <w:r>
+        <w:t>Version control (regular checking, show team work</w:t>
+      </w:r>
+      <w:proofErr w:type="gramStart"/>
+      <w:r>
+        <w:t>, ..</w:t>
+      </w:r>
+      <w:proofErr w:type="gramEnd"/>
+      <w:r>
+        <w:t>)</w:t>
+      </w:r>
+    </w:p>
+    <w:p>
+      <w:pPr>
+        <w:pStyle w:val="ListParagraph"/>
+        <w:numPr>
+          <w:ilvl w:val="0"/>
+          <w:numId w:val="5"/>
+        </w:numPr>
+      </w:pPr>
+      <w:r>
+        <w:t>Team work (distribution of workload, tasks</w:t>
+      </w:r>
+      <w:proofErr w:type="gramStart"/>
+      <w:r>
+        <w:t>, ..</w:t>
+      </w:r>
+      <w:proofErr w:type="gramEnd"/>
+      <w:r>
+        <w:t>)</w:t>
+      </w:r>
+    </w:p>
+    <w:p>
+      <w:pPr>
+        <w:pStyle w:val="ListParagraph"/>
+        <w:numPr>
+          <w:ilvl w:val="0"/>
+          <w:numId w:val="5"/>
+        </w:numPr>
+      </w:pPr>
+      <w:r>
+        <w:t>How you manage security (e.g., cheating)?</w:t>
+      </w:r>
+    </w:p>
+    <w:p>
+      <w:pPr>
+        <w:pStyle w:val="ListParagraph"/>
+        <w:numPr>
+          <w:ilvl w:val="0"/>
+          <w:numId w:val="5"/>
+        </w:numPr>
+      </w:pPr>
+      <w:r>
+        <w:t>Reliable connection? (e.g., delays, intermittent spikes</w:t>
+      </w:r>
+      <w:proofErr w:type="gramStart"/>
+      <w:r>
+        <w:t>, ..</w:t>
+      </w:r>
+      <w:proofErr w:type="gramEnd"/>
+      <w:r>
+        <w:t>)</w:t>
+      </w:r>
+    </w:p>
+    <w:p>
+      <w:pPr>
+        <w:pStyle w:val="ListParagraph"/>
+        <w:numPr>
+          <w:ilvl w:val="0"/>
+          <w:numId w:val="5"/>
+        </w:numPr>
+      </w:pPr>
+      <w:r>
+        <w:t>Scalability (5 or 5000 connections/players)</w:t>
+      </w:r>
+    </w:p>
+    <w:p>
+      <w:pPr>
+        <w:pStyle w:val="ListParagraph"/>
+        <w:numPr>
+          <w:ilvl w:val="0"/>
+          <w:numId w:val="5"/>
+        </w:numPr>
+      </w:pPr>
+      <w:r>
+        <w:t>Store and display the game statistics to players (e.g., number of live players, )</w:t>
+      </w:r>
+    </w:p>
+    <w:p>
+      <w:pPr>
+        <w:pStyle w:val="ListParagraph"/>
+        <w:numPr>
+          <w:ilvl w:val="0"/>
+          <w:numId w:val="5"/>
+        </w:numPr>
+      </w:pPr>
+      <w:r>
+        <w:t>Complexity of the software</w:t>
+      </w:r>
+    </w:p>
+    <w:p>
+      <w:pPr>
+        <w:pStyle w:val="ListParagraph"/>
+        <w:numPr>
+          <w:ilvl w:val="0"/>
+          <w:numId w:val="5"/>
+        </w:numPr>
+      </w:pPr>
+      <w:r>
+        <w:t>Testing (bugs, user interaction, software reliability, …)</w:t>
+      </w:r>
+    </w:p>
+    <w:p>
+      <w:pPr>
+        <w:pStyle w:val="ListParagraph"/>
+        <w:numPr>
+          <w:ilvl w:val="0"/>
+          <w:numId w:val="5"/>
+        </w:numPr>
+      </w:pPr>
+      <w:r>
+        <w:t>Browser compatibility (Chrome, IE, Mobile, Desktop, …)</w:t>
+      </w:r>
+    </w:p>
+    <w:p/>
+    <w:p>
+      <w:r>
+        <w:t xml:space="preserve"> </w:t>
+      </w:r>
+    </w:p>
+    <w:p/>
+    <w:p>
+      <w:r>
+        <w:t>Criteria</w:t>
+      </w:r>
+    </w:p>
+    <w:p>
+      <w:pPr>
+        <w:pStyle w:val="ListParagraph"/>
+        <w:numPr>
+          <w:ilvl w:val="0"/>
+          <w:numId w:val="6"/>
+        </w:numPr>
+      </w:pPr>
+      <w:r>
+        <w:t>2D Game (i.e., NOT 3D)</w:t>
+      </w:r>
+    </w:p>
+    <w:p>
+      <w:pPr>
+        <w:pStyle w:val="ListParagraph"/>
+        <w:numPr>
+          <w:ilvl w:val="0"/>
+          <w:numId w:val="6"/>
+        </w:numPr>
+      </w:pPr>
+      <w:r>
+        <w:t>Interactive and animated (move around/explore</w:t>
+      </w:r>
+      <w:r>
+        <w:t>, can’t be a static/board game</w:t>
+      </w:r>
+      <w:r>
+        <w:t>)</w:t>
+      </w:r>
+    </w:p>
+    <w:p>
+      <w:pPr>
+        <w:pStyle w:val="ListParagraph"/>
+        <w:numPr>
+          <w:ilvl w:val="0"/>
+          <w:numId w:val="6"/>
+        </w:numPr>
+      </w:pPr>
+      <w:r>
+        <w:t>Store separate player profiles</w:t>
+      </w:r>
+      <w:r>
+        <w:t>/histories</w:t>
+      </w:r>
+      <w:r>
+        <w:t>/details (securely)</w:t>
+      </w:r>
+    </w:p>
+    <w:p>
+      <w:pPr>
+        <w:pStyle w:val="ListParagraph"/>
+        <w:numPr>
+          <w:ilvl w:val="0"/>
+          <w:numId w:val="6"/>
+        </w:numPr>
+      </w:pPr>
+      <w:r>
+        <w:t>Communicate data/information without reloading the browser</w:t>
+      </w:r>
+    </w:p>
+    <w:p/>
+    <w:p/>
+    <w:p/>
+    <w:p>
+      <w:r>
+        <w:t>Submission</w:t>
+      </w:r>
+    </w:p>
+    <w:p>
+      <w:r>
         <w:lastRenderedPageBreak/>
-        <w:t xml:space="preserve">Techniques to implement best practices in web development such as Test-Driven -Development, Version Control and </w:t>
-      </w:r>
-      <w:r>
-        <w:t>JavaScript</w:t>
-      </w:r>
-      <w:r>
-        <w:t xml:space="preserve"> documentation API</w:t>
-      </w:r>
-    </w:p>
-    <w:p>
-      <w:pPr>
-        <w:pStyle w:val="ListParagraph"/>
-        <w:numPr>
-          <w:ilvl w:val="0"/>
-          <w:numId w:val="3"/>
-        </w:numPr>
-      </w:pPr>
-      <w:r>
-        <w:t>Minimum Viable Product (MVP) and testing</w:t>
-      </w:r>
-    </w:p>
-    <w:p/>
-    <w:p>
-      <w:r>
-        <w:t>This coursework requires you to spend your time programming and doing practical development work. The coursework aims to develop a web-based skills through a complex web-based solution (interactive online multiplayer game) combined with the techniques covered in lectures and labs.</w:t>
-      </w:r>
-    </w:p>
-    <w:p/>
-    <w:p>
-      <w:pPr>
-        <w:pStyle w:val="ListParagraph"/>
-        <w:numPr>
-          <w:ilvl w:val="0"/>
-          <w:numId w:val="4"/>
-        </w:numPr>
-      </w:pPr>
-      <w:r>
-        <w:t>Design and develop a sufficiently complex web-based game using advance web techniques such as design pattern and modularity</w:t>
-      </w:r>
-    </w:p>
-    <w:p>
-      <w:pPr>
-        <w:pStyle w:val="ListParagraph"/>
-        <w:numPr>
-          <w:ilvl w:val="0"/>
-          <w:numId w:val="4"/>
-        </w:numPr>
-      </w:pPr>
-      <w:r>
-        <w:t>Efficiently manage and document the code using appropriate software tools and techniques</w:t>
-      </w:r>
-    </w:p>
-    <w:p>
-      <w:pPr>
-        <w:pStyle w:val="ListParagraph"/>
-        <w:numPr>
-          <w:ilvl w:val="0"/>
-          <w:numId w:val="4"/>
-        </w:numPr>
-      </w:pPr>
-      <w:r>
-        <w:t>Incorporate back-end services into the game for asset management and game-state management</w:t>
-      </w:r>
-    </w:p>
-    <w:p>
-      <w:pPr>
-        <w:pStyle w:val="ListParagraph"/>
-        <w:numPr>
-          <w:ilvl w:val="0"/>
-          <w:numId w:val="4"/>
-        </w:numPr>
-      </w:pPr>
-      <w:r>
-        <w:t>Use appropriate web technologies to comply with best practices</w:t>
-      </w:r>
-    </w:p>
-    <w:p/>
-    <w:p>
-      <w:pPr>
-        <w:pStyle w:val="Heading1"/>
-      </w:pPr>
-      <w:r>
-        <w:t>Development environment</w:t>
-      </w:r>
-    </w:p>
-    <w:p>
-      <w:r>
-        <w:t>Access to a web server for online publication, access to a software version control system (GIT), access to a limited range of web services (e.g. a high-score service, game-state management services)</w:t>
-      </w:r>
-    </w:p>
-    <w:p/>
-    <w:p>
-      <w:pPr>
-        <w:pStyle w:val="Heading1"/>
-      </w:pPr>
-      <w:r>
-        <w:t xml:space="preserve">Date Due  </w:t>
-      </w:r>
-    </w:p>
-    <w:p>
-      <w:r>
-        <w:t xml:space="preserve">The coursework </w:t>
-      </w:r>
-      <w:r>
-        <w:t>for Edin</w:t>
-      </w:r>
-      <w:r>
-        <w:t>burgh students is due in week 11</w:t>
-      </w:r>
-      <w:r>
-        <w:t xml:space="preserve"> (show)</w:t>
-      </w:r>
-      <w:r>
-        <w:t>:</w:t>
-      </w:r>
-    </w:p>
-    <w:p/>
-    <w:p>
-      <w:pPr>
-        <w:pStyle w:val="ListParagraph"/>
-        <w:numPr>
-          <w:ilvl w:val="0"/>
-          <w:numId w:val="5"/>
-        </w:numPr>
-      </w:pPr>
-      <w:r>
-        <w:t>Version control (regular checking, show team work</w:t>
-      </w:r>
-      <w:proofErr w:type="gramStart"/>
-      <w:r>
-        <w:t>, ..</w:t>
-      </w:r>
-      <w:proofErr w:type="gramEnd"/>
-      <w:r>
-        <w:t>)</w:t>
-      </w:r>
-    </w:p>
-    <w:p>
-      <w:pPr>
-        <w:pStyle w:val="ListParagraph"/>
-        <w:numPr>
-          <w:ilvl w:val="0"/>
-          <w:numId w:val="5"/>
-        </w:numPr>
-      </w:pPr>
-      <w:r>
-        <w:t>Team work (distribution of workload, tasks</w:t>
-      </w:r>
-      <w:proofErr w:type="gramStart"/>
-      <w:r>
-        <w:t>, ..</w:t>
-      </w:r>
-      <w:proofErr w:type="gramEnd"/>
-      <w:r>
-        <w:t>)</w:t>
-      </w:r>
-    </w:p>
-    <w:p>
-      <w:pPr>
-        <w:pStyle w:val="ListParagraph"/>
-        <w:numPr>
-          <w:ilvl w:val="0"/>
-          <w:numId w:val="5"/>
-        </w:numPr>
-      </w:pPr>
-      <w:r>
-        <w:t>How you manage security (e.g., cheating)?</w:t>
-      </w:r>
-    </w:p>
-    <w:p>
-      <w:pPr>
-        <w:pStyle w:val="ListParagraph"/>
-        <w:numPr>
-          <w:ilvl w:val="0"/>
-          <w:numId w:val="5"/>
-        </w:numPr>
-      </w:pPr>
-      <w:r>
-        <w:t>Reliable connection? (e.g., delays, intermittent spikes</w:t>
-      </w:r>
-      <w:proofErr w:type="gramStart"/>
-      <w:r>
-        <w:t>, ..</w:t>
-      </w:r>
-      <w:proofErr w:type="gramEnd"/>
-      <w:r>
-        <w:t>)</w:t>
-      </w:r>
-    </w:p>
-    <w:p>
-      <w:pPr>
-        <w:pStyle w:val="ListParagraph"/>
-        <w:numPr>
-          <w:ilvl w:val="0"/>
-          <w:numId w:val="5"/>
-        </w:numPr>
-      </w:pPr>
-      <w:r>
-        <w:t>Scalability (5 or 5000 connections/players)</w:t>
-      </w:r>
-    </w:p>
-    <w:p>
-      <w:pPr>
-        <w:pStyle w:val="ListParagraph"/>
-        <w:numPr>
-          <w:ilvl w:val="0"/>
-          <w:numId w:val="5"/>
-        </w:numPr>
-      </w:pPr>
-      <w:r>
-        <w:t>Store and display the game statistics to players (e.g., number of live players, )</w:t>
-      </w:r>
-    </w:p>
-    <w:p>
-      <w:pPr>
-        <w:pStyle w:val="ListParagraph"/>
-        <w:numPr>
-          <w:ilvl w:val="0"/>
-          <w:numId w:val="5"/>
-        </w:numPr>
-      </w:pPr>
-      <w:r>
-        <w:t>Complexity of the software</w:t>
-      </w:r>
-    </w:p>
-    <w:p>
-      <w:pPr>
-        <w:pStyle w:val="ListParagraph"/>
-        <w:numPr>
-          <w:ilvl w:val="0"/>
-          <w:numId w:val="5"/>
-        </w:numPr>
-      </w:pPr>
-      <w:r>
-        <w:t>Testing (bugs, user interaction, software reliability, …)</w:t>
-      </w:r>
-    </w:p>
-    <w:p>
-      <w:pPr>
-        <w:pStyle w:val="ListParagraph"/>
-        <w:numPr>
-          <w:ilvl w:val="0"/>
-          <w:numId w:val="5"/>
-        </w:numPr>
-      </w:pPr>
-      <w:r>
-        <w:t>Browser compatibility (Chrome, IE, Mobile, Desktop, …)</w:t>
-      </w:r>
-    </w:p>
-    <w:p/>
-    <w:p>
+        <w:t>2 Page Report</w:t>
+      </w:r>
+      <w:r>
+        <w:t>, include:</w:t>
+      </w:r>
+    </w:p>
+    <w:p>
+      <w:pPr>
+        <w:pStyle w:val="ListParagraph"/>
+        <w:numPr>
+          <w:ilvl w:val="0"/>
+          <w:numId w:val="7"/>
+        </w:numPr>
+      </w:pPr>
+      <w:r>
+        <w:t>Name, Student No</w:t>
+      </w:r>
+    </w:p>
+    <w:p>
+      <w:pPr>
+        <w:pStyle w:val="ListParagraph"/>
+        <w:numPr>
+          <w:ilvl w:val="0"/>
+          <w:numId w:val="7"/>
+        </w:numPr>
+      </w:pPr>
+      <w:r>
+        <w:t>List all other t</w:t>
+      </w:r>
+      <w:r>
+        <w:t>eam members (</w:t>
+      </w:r>
+      <w:r>
+        <w:t xml:space="preserve">percentage </w:t>
+      </w:r>
+      <w:r>
+        <w:t>of work each member did)</w:t>
+      </w:r>
+    </w:p>
+    <w:p>
+      <w:pPr>
+        <w:pStyle w:val="ListParagraph"/>
+        <w:numPr>
+          <w:ilvl w:val="0"/>
+          <w:numId w:val="7"/>
+        </w:numPr>
+      </w:pPr>
+      <w:proofErr w:type="spellStart"/>
+      <w:r>
+        <w:t>Youtube</w:t>
+      </w:r>
+      <w:proofErr w:type="spellEnd"/>
+      <w:r>
+        <w:t xml:space="preserve"> URL (</w:t>
+      </w:r>
+      <w:r>
+        <w:t>1-</w:t>
+      </w:r>
+      <w:r>
+        <w:t>2 M</w:t>
+      </w:r>
+      <w:r>
+        <w:t>ax</w:t>
+      </w:r>
+      <w:r>
+        <w:t xml:space="preserve"> Trailer):</w:t>
+      </w:r>
+    </w:p>
+    <w:p>
+      <w:pPr>
+        <w:pStyle w:val="ListParagraph"/>
+        <w:numPr>
+          <w:ilvl w:val="0"/>
+          <w:numId w:val="7"/>
+        </w:numPr>
+      </w:pPr>
+      <w:r>
+        <w:t>GitHub</w:t>
+      </w:r>
+      <w:r>
+        <w:t xml:space="preserve"> (Repo) URL (GitHub usernames and name for each member)</w:t>
+      </w:r>
       <w:r>
         <w:t xml:space="preserve"> </w:t>
       </w:r>
     </w:p>
-    <w:p/>
-    <w:p>
-      <w:r>
-        <w:t>Criteria</w:t>
-      </w:r>
-    </w:p>
-    <w:p>
-      <w:pPr>
-        <w:pStyle w:val="ListParagraph"/>
-        <w:numPr>
-          <w:ilvl w:val="0"/>
-          <w:numId w:val="6"/>
-        </w:numPr>
-      </w:pPr>
-      <w:r>
-        <w:t>2D Game (i.e., NOT 3D)</w:t>
-      </w:r>
-    </w:p>
-    <w:p>
-      <w:pPr>
-        <w:pStyle w:val="ListParagraph"/>
-        <w:numPr>
-          <w:ilvl w:val="0"/>
-          <w:numId w:val="6"/>
-        </w:numPr>
-      </w:pPr>
-      <w:r>
-        <w:t>Interactive and animated (move around/explore</w:t>
-      </w:r>
-      <w:r>
-        <w:t>, can’t be a static/board game</w:t>
-      </w:r>
-      <w:r>
-        <w:t>)</w:t>
-      </w:r>
-    </w:p>
-    <w:p>
-      <w:pPr>
-        <w:pStyle w:val="ListParagraph"/>
-        <w:numPr>
-          <w:ilvl w:val="0"/>
-          <w:numId w:val="6"/>
-        </w:numPr>
-      </w:pPr>
-      <w:r>
-        <w:t>Store separate player profiles</w:t>
-      </w:r>
-      <w:r>
-        <w:t>/histories</w:t>
-      </w:r>
-      <w:r>
-        <w:t>/details (securely)</w:t>
-      </w:r>
-    </w:p>
-    <w:p>
-      <w:pPr>
-        <w:pStyle w:val="ListParagraph"/>
-        <w:numPr>
-          <w:ilvl w:val="0"/>
-          <w:numId w:val="6"/>
-        </w:numPr>
-      </w:pPr>
-      <w:r>
-        <w:t>Communicate data/information without reloading the browser</w:t>
-      </w:r>
-    </w:p>
-    <w:p/>
-    <w:p/>
-    <w:p/>
-    <w:p>
-      <w:r>
-        <w:t>Submission</w:t>
-      </w:r>
-    </w:p>
-    <w:p>
-      <w:r>
-        <w:t>2 Page Report</w:t>
-      </w:r>
-      <w:r>
-        <w:t>, include:</w:t>
-      </w:r>
-    </w:p>
     <w:p>
       <w:pPr>
         <w:pStyle w:val="ListParagraph"/>
@@ -869,87 +1117,6 @@
         </w:numPr>
       </w:pPr>
       <w:r>
-        <w:t>Name, Student No</w:t>
-      </w:r>
-    </w:p>
-    <w:p>
-      <w:pPr>
-        <w:pStyle w:val="ListParagraph"/>
-        <w:numPr>
-          <w:ilvl w:val="0"/>
-          <w:numId w:val="7"/>
-        </w:numPr>
-      </w:pPr>
-      <w:r>
-        <w:t>List all other t</w:t>
-      </w:r>
-      <w:r>
-        <w:t>eam members (</w:t>
-      </w:r>
-      <w:r>
-        <w:t xml:space="preserve">percentage </w:t>
-      </w:r>
-      <w:r>
-        <w:t>of work each member did)</w:t>
-      </w:r>
-    </w:p>
-    <w:p>
-      <w:pPr>
-        <w:pStyle w:val="ListParagraph"/>
-        <w:numPr>
-          <w:ilvl w:val="0"/>
-          <w:numId w:val="7"/>
-        </w:numPr>
-      </w:pPr>
-      <w:proofErr w:type="spellStart"/>
-      <w:r>
-        <w:t>Youtube</w:t>
-      </w:r>
-      <w:proofErr w:type="spellEnd"/>
-      <w:r>
-        <w:t xml:space="preserve"> URL (</w:t>
-      </w:r>
-      <w:r>
-        <w:t>1-</w:t>
-      </w:r>
-      <w:r>
-        <w:t>2 M</w:t>
-      </w:r>
-      <w:r>
-        <w:t>ax</w:t>
-      </w:r>
-      <w:r>
-        <w:t xml:space="preserve"> Trailer):</w:t>
-      </w:r>
-    </w:p>
-    <w:p>
-      <w:pPr>
-        <w:pStyle w:val="ListParagraph"/>
-        <w:numPr>
-          <w:ilvl w:val="0"/>
-          <w:numId w:val="7"/>
-        </w:numPr>
-      </w:pPr>
-      <w:r>
-        <w:t>GitHub</w:t>
-      </w:r>
-      <w:r>
-        <w:t xml:space="preserve"> (Repo) URL (GitHub usernames and name for each member)</w:t>
-      </w:r>
-      <w:r>
-        <w:t xml:space="preserve"> </w:t>
-      </w:r>
-    </w:p>
-    <w:p>
-      <w:pPr>
-        <w:pStyle w:val="ListParagraph"/>
-        <w:numPr>
-          <w:ilvl w:val="0"/>
-          <w:numId w:val="7"/>
-        </w:numPr>
-      </w:pPr>
-      <w:r>
-        <w:lastRenderedPageBreak/>
         <w:t xml:space="preserve">Live </w:t>
       </w:r>
       <w:r>
@@ -1307,6 +1474,7 @@
     </w:p>
     <w:p>
       <w:r>
+        <w:lastRenderedPageBreak/>
         <w:t>Limitations and optimizations</w:t>
       </w:r>
     </w:p>
@@ -1339,7 +1507,6 @@
     </w:p>
     <w:p>
       <w:r>
-        <w:lastRenderedPageBreak/>
         <w:t>Live site (</w:t>
       </w:r>
       <w:proofErr w:type="spellStart"/>
@@ -1412,8 +1579,6 @@
       <w:r>
         <w:t xml:space="preserve"> (5%)</w:t>
       </w:r>
-      <w:bookmarkStart w:id="0" w:name="_GoBack"/>
-      <w:bookmarkEnd w:id="0"/>
     </w:p>
     <w:p/>
     <w:p>

</xml_diff>

<commit_message>
Update the coursework so it specifies a member of staff and not a particular person (for cross campus teaching).
</commit_message>
<xml_diff>
--- a/coursework/cw01.docx
+++ b/coursework/cw01.docx
@@ -370,7 +370,6 @@
                             <w:r>
                               <w:t xml:space="preserve">Note. You </w:t>
                             </w:r>
-                            <w:bookmarkStart w:id="0" w:name="_GoBack"/>
                             <w:r>
                               <w:rPr>
                                 <w:b/>
@@ -384,7 +383,6 @@
                               </w:rPr>
                               <w:t xml:space="preserve"> </w:t>
                             </w:r>
-                            <w:bookmarkEnd w:id="0"/>
                             <w:r>
                               <w:t xml:space="preserve">use Engines, such as, Unity or </w:t>
                             </w:r>
@@ -565,31 +563,25 @@
         <w:t xml:space="preserve"> (3-5)</w:t>
       </w:r>
       <w:r>
-        <w:t>. Students on the Edinburgh campus who can't find a partner may contact</w:t>
-      </w:r>
-    </w:p>
-    <w:p/>
-    <w:p>
-      <w:r>
-        <w:t>Benjamin Kenwright</w:t>
-      </w:r>
-      <w:r>
-        <w:t xml:space="preserve"> (Edinburgh)</w:t>
-      </w:r>
-      <w:r>
-        <w:t xml:space="preserve"> by e-mail (</w:t>
-      </w:r>
-      <w:r>
-        <w:rPr>
-          <w:b/>
-          <w:color w:val="0098DB"/>
-        </w:rPr>
-        <w:t>b.kenwright@hw.ac.uk</w:t>
-      </w:r>
-      <w:r>
-        <w:t>) for help in doing so.</w:t>
-      </w:r>
-    </w:p>
+        <w:t>. Students on the Edinburgh</w:t>
+      </w:r>
+      <w:r>
+        <w:t>/Dubai</w:t>
+      </w:r>
+      <w:r>
+        <w:t xml:space="preserve"> campus who can't find a partner </w:t>
+      </w:r>
+      <w:r>
+        <w:t>should</w:t>
+      </w:r>
+      <w:r>
+        <w:t xml:space="preserve"> contact</w:t>
+      </w:r>
+      <w:r>
+        <w:t xml:space="preserve"> the lecturer for help.</w:t>
+      </w:r>
+    </w:p>
+    <w:p/>
     <w:p/>
     <w:p>
       <w:r>
@@ -639,6 +631,7 @@
     <w:p/>
     <w:p>
       <w:r>
+        <w:lastRenderedPageBreak/>
         <w:t>Objectives</w:t>
       </w:r>
     </w:p>
@@ -1014,14 +1007,19 @@
     <w:p/>
     <w:p/>
     <w:p/>
-    <w:p>
-      <w:r>
+    <w:p/>
+    <w:p>
+      <w:bookmarkStart w:id="0" w:name="_GoBack"/>
+      <w:bookmarkEnd w:id="0"/>
+    </w:p>
+    <w:p>
+      <w:r>
+        <w:lastRenderedPageBreak/>
         <w:t>Submission</w:t>
       </w:r>
     </w:p>
     <w:p>
       <w:r>
-        <w:lastRenderedPageBreak/>
         <w:t>2 Page Report</w:t>
       </w:r>
       <w:r>
@@ -1469,12 +1467,12 @@
     </w:p>
     <w:p>
       <w:r>
+        <w:lastRenderedPageBreak/>
         <w:t>Effective navigation at all sizes, content easy to locate</w:t>
       </w:r>
     </w:p>
     <w:p>
       <w:r>
-        <w:lastRenderedPageBreak/>
         <w:t>Limitations and optimizations</w:t>
       </w:r>
     </w:p>
@@ -3006,6 +3004,17 @@
       <w:szCs w:val="32"/>
     </w:rPr>
   </w:style>
+  <w:style w:type="character" w:styleId="Hyperlink">
+    <w:name w:val="Hyperlink"/>
+    <w:basedOn w:val="DefaultParagraphFont"/>
+    <w:uiPriority w:val="99"/>
+    <w:unhideWhenUsed/>
+    <w:rsid w:val="00D375CA"/>
+    <w:rPr>
+      <w:color w:val="0563C1" w:themeColor="hyperlink"/>
+      <w:u w:val="single"/>
+    </w:rPr>
+  </w:style>
 </w:styles>
 </file>
 

</xml_diff>

<commit_message>
Confirm the submission date.
</commit_message>
<xml_diff>
--- a/coursework/cw01.docx
+++ b/coursework/cw01.docx
@@ -45,6 +45,20 @@
         <w:t xml:space="preserve">: </w:t>
       </w:r>
       <w:r>
+        <w:t>Thu 26</w:t>
+      </w:r>
+      <w:r>
+        <w:rPr>
+          <w:vertAlign w:val="superscript"/>
+        </w:rPr>
+        <w:t>th</w:t>
+      </w:r>
+      <w:r>
+        <w:t xml:space="preserve"> </w:t>
+      </w:r>
+      <w:bookmarkStart w:id="0" w:name="_GoBack"/>
+      <w:bookmarkEnd w:id="0"/>
+      <w:r>
         <w:rPr>
           <w:b/>
         </w:rPr>
@@ -141,31 +155,7 @@
         <w:t>GitHub</w:t>
       </w:r>
       <w:r>
-        <w:t xml:space="preserve"> (create manage project) - every team member must show contributions weekly (e.g., commits, tasks, bug fixes on GitHub) - standard industry practice (see GitHub </w:t>
-      </w:r>
-      <w:proofErr w:type="spellStart"/>
-      <w:r>
-        <w:t>vuejs</w:t>
-      </w:r>
-      <w:proofErr w:type="spellEnd"/>
-      <w:r>
-        <w:t>/</w:t>
-      </w:r>
-      <w:proofErr w:type="spellStart"/>
-      <w:r>
-        <w:t>vue</w:t>
-      </w:r>
-      <w:proofErr w:type="spellEnd"/>
-      <w:r>
-        <w:t xml:space="preserve">, d3d, </w:t>
-      </w:r>
-      <w:proofErr w:type="spellStart"/>
-      <w:r>
-        <w:t>angularjs</w:t>
-      </w:r>
-      <w:proofErr w:type="spellEnd"/>
-      <w:r>
-        <w:t xml:space="preserve"> - view insights, which includes, contributors, commits, code frequency, dependency graph, ..)</w:t>
+        <w:t xml:space="preserve"> (create manage project) - every team member must show contributions weekly (e.g., commits, tasks, bug fixes on GitHub) - standard industry practice (see GitHub vuejs/vue, d3d, angularjs - view insights, which includes, contributors, commits, code frequency, dependency graph, ..)</w:t>
       </w:r>
     </w:p>
     <w:p>
@@ -186,15 +176,7 @@
         <w:t>`YOUR' code</w:t>
       </w:r>
       <w:r>
-        <w:t xml:space="preserve"> (i.e., avoid libraries, show your coding abilities, management, iteratively tuning, testing, web programming features</w:t>
-      </w:r>
-      <w:proofErr w:type="gramStart"/>
-      <w:r>
-        <w:t>, ..</w:t>
-      </w:r>
-      <w:proofErr w:type="gramEnd"/>
-      <w:r>
-        <w:t>)</w:t>
+        <w:t xml:space="preserve"> (i.e., avoid libraries, show your coding abilities, management, iteratively tuning, testing, web programming features, ..)</w:t>
       </w:r>
     </w:p>
     <w:p>
@@ -272,23 +254,7 @@
         </w:numPr>
       </w:pPr>
       <w:r>
-        <w:t>HTML5/CSS/</w:t>
-      </w:r>
-      <w:proofErr w:type="spellStart"/>
-      <w:r>
-        <w:t>Javascript</w:t>
-      </w:r>
-      <w:proofErr w:type="spellEnd"/>
-      <w:r>
-        <w:t xml:space="preserve"> Compliant (e.g., W3C </w:t>
-      </w:r>
-      <w:proofErr w:type="spellStart"/>
-      <w:r>
-        <w:t>Markup</w:t>
-      </w:r>
-      <w:proofErr w:type="spellEnd"/>
-      <w:r>
-        <w:t xml:space="preserve"> Validation Service)</w:t>
+        <w:t>HTML5/CSS/Javascript Compliant (e.g., W3C Markup Validation Service)</w:t>
       </w:r>
     </w:p>
     <w:p>
@@ -384,15 +350,7 @@
                               <w:t xml:space="preserve"> </w:t>
                             </w:r>
                             <w:r>
-                              <w:t xml:space="preserve">use Engines, such as, Unity or </w:t>
-                            </w:r>
-                            <w:proofErr w:type="spellStart"/>
-                            <w:r>
-                              <w:t>Phaser</w:t>
-                            </w:r>
-                            <w:proofErr w:type="spellEnd"/>
-                            <w:r>
-                              <w:t xml:space="preserve"> to develop your prototype.  You </w:t>
+                              <w:t xml:space="preserve">use Engines, such as, Unity or Phaser to develop your prototype.  You </w:t>
                             </w:r>
                             <w:r>
                               <w:rPr>
@@ -513,15 +471,7 @@
         <w:t xml:space="preserve">to a web server and recorded in server side storage (e.g. MongoDB, MySQL or files), as well as being displayed back </w:t>
       </w:r>
       <w:r>
-        <w:t xml:space="preserve">to the user side (e.g., </w:t>
-      </w:r>
-      <w:proofErr w:type="spellStart"/>
-      <w:r>
-        <w:t>leaderboards</w:t>
-      </w:r>
-      <w:proofErr w:type="spellEnd"/>
-      <w:r>
-        <w:t xml:space="preserve">, other player interaction). </w:t>
+        <w:t xml:space="preserve">to the user side (e.g., leaderboards, other player interaction). </w:t>
       </w:r>
       <w:r>
         <w:t xml:space="preserve">The front-end should also let a user list all or some </w:t>
@@ -809,13 +759,143 @@
         </w:numPr>
       </w:pPr>
       <w:r>
-        <w:t>Version control (regular checking, show team work</w:t>
-      </w:r>
-      <w:proofErr w:type="gramStart"/>
-      <w:r>
-        <w:t>, ..</w:t>
-      </w:r>
-      <w:proofErr w:type="gramEnd"/>
+        <w:t>Version control (regular checking, show team work, ..)</w:t>
+      </w:r>
+    </w:p>
+    <w:p>
+      <w:pPr>
+        <w:pStyle w:val="ListParagraph"/>
+        <w:numPr>
+          <w:ilvl w:val="0"/>
+          <w:numId w:val="5"/>
+        </w:numPr>
+      </w:pPr>
+      <w:r>
+        <w:t>Team work (distribution of workload, tasks, ..)</w:t>
+      </w:r>
+    </w:p>
+    <w:p>
+      <w:pPr>
+        <w:pStyle w:val="ListParagraph"/>
+        <w:numPr>
+          <w:ilvl w:val="0"/>
+          <w:numId w:val="5"/>
+        </w:numPr>
+      </w:pPr>
+      <w:r>
+        <w:t>How you manage security (e.g., cheating)?</w:t>
+      </w:r>
+    </w:p>
+    <w:p>
+      <w:pPr>
+        <w:pStyle w:val="ListParagraph"/>
+        <w:numPr>
+          <w:ilvl w:val="0"/>
+          <w:numId w:val="5"/>
+        </w:numPr>
+      </w:pPr>
+      <w:r>
+        <w:t>Reliable connection? (e.g., delays, intermittent spikes, ..)</w:t>
+      </w:r>
+    </w:p>
+    <w:p>
+      <w:pPr>
+        <w:pStyle w:val="ListParagraph"/>
+        <w:numPr>
+          <w:ilvl w:val="0"/>
+          <w:numId w:val="5"/>
+        </w:numPr>
+      </w:pPr>
+      <w:r>
+        <w:t>Scalability (5 or 5000 connections/players)</w:t>
+      </w:r>
+    </w:p>
+    <w:p>
+      <w:pPr>
+        <w:pStyle w:val="ListParagraph"/>
+        <w:numPr>
+          <w:ilvl w:val="0"/>
+          <w:numId w:val="5"/>
+        </w:numPr>
+      </w:pPr>
+      <w:r>
+        <w:t>Store and display the game statistics to players (e.g., number of live players, )</w:t>
+      </w:r>
+    </w:p>
+    <w:p>
+      <w:pPr>
+        <w:pStyle w:val="ListParagraph"/>
+        <w:numPr>
+          <w:ilvl w:val="0"/>
+          <w:numId w:val="5"/>
+        </w:numPr>
+      </w:pPr>
+      <w:r>
+        <w:t>Complexity of the software</w:t>
+      </w:r>
+    </w:p>
+    <w:p>
+      <w:pPr>
+        <w:pStyle w:val="ListParagraph"/>
+        <w:numPr>
+          <w:ilvl w:val="0"/>
+          <w:numId w:val="5"/>
+        </w:numPr>
+      </w:pPr>
+      <w:r>
+        <w:t>Testing (bugs, user interaction, software reliability, …)</w:t>
+      </w:r>
+    </w:p>
+    <w:p>
+      <w:pPr>
+        <w:pStyle w:val="ListParagraph"/>
+        <w:numPr>
+          <w:ilvl w:val="0"/>
+          <w:numId w:val="5"/>
+        </w:numPr>
+      </w:pPr>
+      <w:r>
+        <w:t>Browser compatibility (Chrome, IE, Mobile, Desktop, …)</w:t>
+      </w:r>
+    </w:p>
+    <w:p/>
+    <w:p>
+      <w:r>
+        <w:t xml:space="preserve"> </w:t>
+      </w:r>
+    </w:p>
+    <w:p/>
+    <w:p>
+      <w:r>
+        <w:t>Criteria</w:t>
+      </w:r>
+    </w:p>
+    <w:p>
+      <w:pPr>
+        <w:pStyle w:val="ListParagraph"/>
+        <w:numPr>
+          <w:ilvl w:val="0"/>
+          <w:numId w:val="6"/>
+        </w:numPr>
+      </w:pPr>
+      <w:r>
+        <w:t>2D Game (i.e., NOT 3D)</w:t>
+      </w:r>
+    </w:p>
+    <w:p>
+      <w:pPr>
+        <w:pStyle w:val="ListParagraph"/>
+        <w:numPr>
+          <w:ilvl w:val="0"/>
+          <w:numId w:val="6"/>
+        </w:numPr>
+      </w:pPr>
+      <w:r>
+        <w:t>Interactive and animated (move around/explore</w:t>
+      </w:r>
+      <w:r>
+        <w:t>, can’t be a static/board game</w:t>
+      </w:r>
       <w:r>
         <w:t>)</w:t>
       </w:r>
@@ -825,135 +905,17 @@
         <w:pStyle w:val="ListParagraph"/>
         <w:numPr>
           <w:ilvl w:val="0"/>
-          <w:numId w:val="5"/>
-        </w:numPr>
-      </w:pPr>
-      <w:r>
-        <w:t>Team work (distribution of workload, tasks</w:t>
-      </w:r>
-      <w:proofErr w:type="gramStart"/>
-      <w:r>
-        <w:t>, ..</w:t>
-      </w:r>
-      <w:proofErr w:type="gramEnd"/>
-      <w:r>
-        <w:t>)</w:t>
-      </w:r>
-    </w:p>
-    <w:p>
-      <w:pPr>
-        <w:pStyle w:val="ListParagraph"/>
-        <w:numPr>
-          <w:ilvl w:val="0"/>
-          <w:numId w:val="5"/>
-        </w:numPr>
-      </w:pPr>
-      <w:r>
-        <w:t>How you manage security (e.g., cheating)?</w:t>
-      </w:r>
-    </w:p>
-    <w:p>
-      <w:pPr>
-        <w:pStyle w:val="ListParagraph"/>
-        <w:numPr>
-          <w:ilvl w:val="0"/>
-          <w:numId w:val="5"/>
-        </w:numPr>
-      </w:pPr>
-      <w:r>
-        <w:t>Reliable connection? (e.g., delays, intermittent spikes</w:t>
-      </w:r>
-      <w:proofErr w:type="gramStart"/>
-      <w:r>
-        <w:t>, ..</w:t>
-      </w:r>
-      <w:proofErr w:type="gramEnd"/>
-      <w:r>
-        <w:t>)</w:t>
-      </w:r>
-    </w:p>
-    <w:p>
-      <w:pPr>
-        <w:pStyle w:val="ListParagraph"/>
-        <w:numPr>
-          <w:ilvl w:val="0"/>
-          <w:numId w:val="5"/>
-        </w:numPr>
-      </w:pPr>
-      <w:r>
-        <w:t>Scalability (5 or 5000 connections/players)</w:t>
-      </w:r>
-    </w:p>
-    <w:p>
-      <w:pPr>
-        <w:pStyle w:val="ListParagraph"/>
-        <w:numPr>
-          <w:ilvl w:val="0"/>
-          <w:numId w:val="5"/>
-        </w:numPr>
-      </w:pPr>
-      <w:r>
-        <w:t>Store and display the game statistics to players (e.g., number of live players, )</w:t>
-      </w:r>
-    </w:p>
-    <w:p>
-      <w:pPr>
-        <w:pStyle w:val="ListParagraph"/>
-        <w:numPr>
-          <w:ilvl w:val="0"/>
-          <w:numId w:val="5"/>
-        </w:numPr>
-      </w:pPr>
-      <w:r>
-        <w:t>Complexity of the software</w:t>
-      </w:r>
-    </w:p>
-    <w:p>
-      <w:pPr>
-        <w:pStyle w:val="ListParagraph"/>
-        <w:numPr>
-          <w:ilvl w:val="0"/>
-          <w:numId w:val="5"/>
-        </w:numPr>
-      </w:pPr>
-      <w:r>
-        <w:t>Testing (bugs, user interaction, software reliability, …)</w:t>
-      </w:r>
-    </w:p>
-    <w:p>
-      <w:pPr>
-        <w:pStyle w:val="ListParagraph"/>
-        <w:numPr>
-          <w:ilvl w:val="0"/>
-          <w:numId w:val="5"/>
-        </w:numPr>
-      </w:pPr>
-      <w:r>
-        <w:t>Browser compatibility (Chrome, IE, Mobile, Desktop, …)</w:t>
-      </w:r>
-    </w:p>
-    <w:p/>
-    <w:p>
-      <w:r>
-        <w:t xml:space="preserve"> </w:t>
-      </w:r>
-    </w:p>
-    <w:p/>
-    <w:p>
-      <w:r>
-        <w:t>Criteria</w:t>
-      </w:r>
-    </w:p>
-    <w:p>
-      <w:pPr>
-        <w:pStyle w:val="ListParagraph"/>
-        <w:numPr>
-          <w:ilvl w:val="0"/>
           <w:numId w:val="6"/>
         </w:numPr>
       </w:pPr>
       <w:r>
-        <w:t>2D Game (i.e., NOT 3D)</w:t>
+        <w:t>Store separate player profiles</w:t>
+      </w:r>
+      <w:r>
+        <w:t>/histories</w:t>
+      </w:r>
+      <w:r>
+        <w:t>/details (securely)</w:t>
       </w:r>
     </w:p>
     <w:p>
@@ -965,42 +927,6 @@
         </w:numPr>
       </w:pPr>
       <w:r>
-        <w:t>Interactive and animated (move around/explore</w:t>
-      </w:r>
-      <w:r>
-        <w:t>, can’t be a static/board game</w:t>
-      </w:r>
-      <w:r>
-        <w:t>)</w:t>
-      </w:r>
-    </w:p>
-    <w:p>
-      <w:pPr>
-        <w:pStyle w:val="ListParagraph"/>
-        <w:numPr>
-          <w:ilvl w:val="0"/>
-          <w:numId w:val="6"/>
-        </w:numPr>
-      </w:pPr>
-      <w:r>
-        <w:t>Store separate player profiles</w:t>
-      </w:r>
-      <w:r>
-        <w:t>/histories</w:t>
-      </w:r>
-      <w:r>
-        <w:t>/details (securely)</w:t>
-      </w:r>
-    </w:p>
-    <w:p>
-      <w:pPr>
-        <w:pStyle w:val="ListParagraph"/>
-        <w:numPr>
-          <w:ilvl w:val="0"/>
-          <w:numId w:val="6"/>
-        </w:numPr>
-      </w:pPr>
-      <w:r>
         <w:t>Communicate data/information without reloading the browser</w:t>
       </w:r>
     </w:p>
@@ -1008,10 +934,7 @@
     <w:p/>
     <w:p/>
     <w:p/>
-    <w:p>
-      <w:bookmarkStart w:id="0" w:name="_GoBack"/>
-      <w:bookmarkEnd w:id="0"/>
-    </w:p>
+    <w:p/>
     <w:p>
       <w:r>
         <w:lastRenderedPageBreak/>
@@ -1067,13 +990,8 @@
           <w:numId w:val="7"/>
         </w:numPr>
       </w:pPr>
-      <w:proofErr w:type="spellStart"/>
-      <w:r>
-        <w:t>Youtube</w:t>
-      </w:r>
-      <w:proofErr w:type="spellEnd"/>
-      <w:r>
-        <w:t xml:space="preserve"> URL (</w:t>
+      <w:r>
+        <w:t>Youtube URL (</w:t>
       </w:r>
       <w:r>
         <w:t>1-</w:t>
@@ -1255,29 +1173,16 @@
         <w:rPr>
           <w:color w:val="0098DB"/>
         </w:rPr>
-        <w:t xml:space="preserve">Demonstrate Understanding of HTML, CSS and </w:t>
-      </w:r>
-      <w:proofErr w:type="spellStart"/>
-      <w:r>
-        <w:rPr>
-          <w:color w:val="0098DB"/>
-        </w:rPr>
-        <w:t>Javascript</w:t>
-      </w:r>
-      <w:proofErr w:type="spellEnd"/>
+        <w:t>Demonstrate Understanding of HTML, CSS and Javascript</w:t>
+      </w:r>
     </w:p>
     <w:p>
       <w:r>
         <w:t>HTML</w:t>
       </w:r>
       <w:r>
-        <w:t xml:space="preserve">, CSS and </w:t>
-      </w:r>
-      <w:proofErr w:type="spellStart"/>
-      <w:r>
-        <w:t>Javascript</w:t>
-      </w:r>
-      <w:proofErr w:type="spellEnd"/>
+        <w:t>, CSS and Javascript</w:t>
+      </w:r>
       <w:r>
         <w:t xml:space="preserve"> validates fully</w:t>
       </w:r>
@@ -1297,13 +1202,8 @@
     </w:p>
     <w:p>
       <w:r>
-        <w:t xml:space="preserve">Creative use of </w:t>
-      </w:r>
-      <w:proofErr w:type="spellStart"/>
-      <w:r>
-        <w:t>Javascript</w:t>
-      </w:r>
-      <w:proofErr w:type="spellEnd"/>
+        <w:t>Creative use of Javascript</w:t>
+      </w:r>
     </w:p>
     <w:p>
       <w:r>
@@ -1332,15 +1232,7 @@
         <w:t>Hand written code</w:t>
       </w:r>
       <w:r>
-        <w:t xml:space="preserve"> (clean, structured, commented</w:t>
-      </w:r>
-      <w:proofErr w:type="gramStart"/>
-      <w:r>
-        <w:t>, ..</w:t>
-      </w:r>
-      <w:proofErr w:type="gramEnd"/>
-      <w:r>
-        <w:t>)</w:t>
+        <w:t xml:space="preserve"> (clean, structured, commented, ..)</w:t>
       </w:r>
       <w:r>
         <w:t xml:space="preserve"> *Your Code*</w:t>
@@ -1367,13 +1259,8 @@
     </w:p>
     <w:p>
       <w:r>
-        <w:t>Handle issues (delays, network issues, corruption</w:t>
-      </w:r>
-      <w:proofErr w:type="gramStart"/>
-      <w:r>
-        <w:t>, )</w:t>
-      </w:r>
-      <w:proofErr w:type="gramEnd"/>
+        <w:t>Handle issues (delays, network issues, corruption, )</w:t>
+      </w:r>
     </w:p>
     <w:p/>
     <w:p>
@@ -1505,15 +1392,7 @@
     </w:p>
     <w:p>
       <w:r>
-        <w:t>Live site (</w:t>
-      </w:r>
-      <w:proofErr w:type="spellStart"/>
-      <w:r>
-        <w:t>Github</w:t>
-      </w:r>
-      <w:proofErr w:type="spellEnd"/>
-      <w:r>
-        <w:t xml:space="preserve"> and webpage)</w:t>
+        <w:t>Live site (Github and webpage)</w:t>
       </w:r>
     </w:p>
     <w:p>
@@ -1543,15 +1422,7 @@
     </w:p>
     <w:p>
       <w:r>
-        <w:t>Validation/verification process for ensuring reliability (e.g., code, standards</w:t>
-      </w:r>
-      <w:proofErr w:type="gramStart"/>
-      <w:r>
-        <w:t>, ..</w:t>
-      </w:r>
-      <w:proofErr w:type="gramEnd"/>
-      <w:r>
-        <w:t>)</w:t>
+        <w:t>Validation/verification process for ensuring reliability (e.g., code, standards, ..)</w:t>
       </w:r>
     </w:p>
     <w:p/>

</xml_diff>

<commit_message>
Append the peer review questions to the end of the coursework spec.
</commit_message>
<xml_diff>
--- a/coursework/cw01.docx
+++ b/coursework/cw01.docx
@@ -56,8 +56,6 @@
       <w:r>
         <w:t xml:space="preserve"> </w:t>
       </w:r>
-      <w:bookmarkStart w:id="0" w:name="_GoBack"/>
-      <w:bookmarkEnd w:id="0"/>
       <w:r>
         <w:rPr>
           <w:b/>
@@ -393,7 +391,6 @@
                       <w:r>
                         <w:t xml:space="preserve">Note. You </w:t>
                       </w:r>
-                      <w:bookmarkStart w:id="1" w:name="_GoBack"/>
                       <w:r>
                         <w:rPr>
                           <w:b/>
@@ -407,17 +404,8 @@
                         </w:rPr>
                         <w:t xml:space="preserve"> </w:t>
                       </w:r>
-                      <w:bookmarkEnd w:id="1"/>
                       <w:r>
-                        <w:t xml:space="preserve">use Engines, such as, Unity or </w:t>
-                      </w:r>
-                      <w:proofErr w:type="spellStart"/>
-                      <w:r>
-                        <w:t>Phaser</w:t>
-                      </w:r>
-                      <w:proofErr w:type="spellEnd"/>
-                      <w:r>
-                        <w:t xml:space="preserve"> to develop your prototype.  You </w:t>
+                        <w:t xml:space="preserve">use Engines, such as, Unity or Phaser to develop your prototype.  You </w:t>
                       </w:r>
                       <w:r>
                         <w:rPr>
@@ -1454,8 +1442,404 @@
       <w:r>
         <w:t>In addition to your submission, you’ll be ask to review 3 other projects on GitHub. You’ll need to critically assess these projects and complete the online questionnaire (link will be provided on Vision).  Each student will review 3 projects individually and provide detailed feedback (for example, on the documentation and structure of the open source project)</w:t>
       </w:r>
-    </w:p>
-    <w:p/>
+      <w:r>
+        <w:t>.  Note the peer review will be done digitally (online form).</w:t>
+      </w:r>
+      <w:r>
+        <w:t xml:space="preserve">  The structure of the online form/questions are appended to the end of the document.</w:t>
+      </w:r>
+      <w:bookmarkStart w:id="0" w:name="_GoBack"/>
+      <w:bookmarkEnd w:id="0"/>
+    </w:p>
+    <w:p/>
+    <w:p>
+      <w:pPr>
+        <w:spacing w:after="160" w:line="259" w:lineRule="auto"/>
+        <w:contextualSpacing w:val="0"/>
+      </w:pPr>
+      <w:r>
+        <w:br w:type="page"/>
+      </w:r>
+    </w:p>
+    <w:p>
+      <w:r>
+        <w:lastRenderedPageBreak/>
+        <w:t>Marker name and student number (your name) _________________________________________</w:t>
+      </w:r>
+    </w:p>
+    <w:p>
+      <w:r>
+        <w:t>Group/GitHub URL (the one you’re marking) ____________________________________________</w:t>
+      </w:r>
+    </w:p>
+    <w:p/>
+    <w:tbl>
+      <w:tblPr>
+        <w:tblStyle w:val="TableGrid"/>
+        <w:tblW w:w="0" w:type="auto"/>
+        <w:tblLook w:val="04A0" w:firstRow="1" w:lastRow="0" w:firstColumn="1" w:lastColumn="0" w:noHBand="0" w:noVBand="1"/>
+      </w:tblPr>
+      <w:tblGrid>
+        <w:gridCol w:w="2830"/>
+        <w:gridCol w:w="6186"/>
+      </w:tblGrid>
+      <w:tr>
+        <w:tc>
+          <w:tcPr>
+            <w:tcW w:w="2830" w:type="dxa"/>
+          </w:tcPr>
+          <w:p>
+            <w:pPr>
+              <w:rPr>
+                <w:i/>
+              </w:rPr>
+            </w:pPr>
+            <w:r>
+              <w:rPr>
+                <w:b/>
+              </w:rPr>
+              <w:t>Is the GitHub project easy to navigate and understand?</w:t>
+            </w:r>
+            <w:r>
+              <w:t xml:space="preserve"> </w:t>
+            </w:r>
+            <w:r>
+              <w:rPr>
+                <w:i/>
+              </w:rPr>
+              <w:t>Explain here …</w:t>
+            </w:r>
+          </w:p>
+          <w:p>
+            <w:pPr>
+              <w:rPr>
+                <w:i/>
+              </w:rPr>
+            </w:pPr>
+          </w:p>
+          <w:p>
+            <w:pPr>
+              <w:rPr>
+                <w:i/>
+              </w:rPr>
+            </w:pPr>
+          </w:p>
+          <w:p>
+            <w:pPr>
+              <w:rPr>
+                <w:i/>
+              </w:rPr>
+            </w:pPr>
+          </w:p>
+          <w:p/>
+        </w:tc>
+        <w:tc>
+          <w:tcPr>
+            <w:tcW w:w="6186" w:type="dxa"/>
+          </w:tcPr>
+          <w:p>
+            <w:r>
+              <w:t>0 No/Poor</w:t>
+            </w:r>
+          </w:p>
+          <w:p>
+            <w:r>
+              <w:t>1 Difficult</w:t>
+            </w:r>
+          </w:p>
+          <w:p>
+            <w:r>
+              <w:t>2 Acceptable</w:t>
+            </w:r>
+          </w:p>
+          <w:p>
+            <w:r>
+              <w:t xml:space="preserve">3 Excellent </w:t>
+            </w:r>
+          </w:p>
+        </w:tc>
+      </w:tr>
+      <w:tr>
+        <w:tc>
+          <w:tcPr>
+            <w:tcW w:w="2830" w:type="dxa"/>
+          </w:tcPr>
+          <w:p>
+            <w:pPr>
+              <w:rPr>
+                <w:i/>
+              </w:rPr>
+            </w:pPr>
+            <w:r>
+              <w:rPr>
+                <w:b/>
+              </w:rPr>
+              <w:t>Would you be able to download and setup the project given the information available on the GitHub?</w:t>
+            </w:r>
+            <w:r>
+              <w:t xml:space="preserve"> </w:t>
+            </w:r>
+            <w:r>
+              <w:rPr>
+                <w:i/>
+              </w:rPr>
+              <w:t>Explain here …</w:t>
+            </w:r>
+          </w:p>
+          <w:p>
+            <w:pPr>
+              <w:rPr>
+                <w:i/>
+              </w:rPr>
+            </w:pPr>
+          </w:p>
+          <w:p>
+            <w:pPr>
+              <w:rPr>
+                <w:i/>
+              </w:rPr>
+            </w:pPr>
+          </w:p>
+          <w:p/>
+        </w:tc>
+        <w:tc>
+          <w:tcPr>
+            <w:tcW w:w="6186" w:type="dxa"/>
+          </w:tcPr>
+          <w:p>
+            <w:r>
+              <w:t>0 No (Little information)</w:t>
+            </w:r>
+          </w:p>
+          <w:p>
+            <w:r>
+              <w:t>1 Significant effort</w:t>
+            </w:r>
+          </w:p>
+          <w:p>
+            <w:r>
+              <w:t>2 Low effort</w:t>
+            </w:r>
+          </w:p>
+          <w:p>
+            <w:r>
+              <w:t>3 Very low effort</w:t>
+            </w:r>
+          </w:p>
+          <w:p>
+            <w:r>
+              <w:t xml:space="preserve">4 Easily </w:t>
+            </w:r>
+          </w:p>
+        </w:tc>
+      </w:tr>
+      <w:tr>
+        <w:tc>
+          <w:tcPr>
+            <w:tcW w:w="2830" w:type="dxa"/>
+          </w:tcPr>
+          <w:p>
+            <w:pPr>
+              <w:rPr>
+                <w:i/>
+              </w:rPr>
+            </w:pPr>
+            <w:r>
+              <w:rPr>
+                <w:b/>
+              </w:rPr>
+              <w:t>Watching the demo video for the prototype – was it interesting?</w:t>
+            </w:r>
+            <w:r>
+              <w:t xml:space="preserve"> </w:t>
+            </w:r>
+            <w:r>
+              <w:rPr>
+                <w:i/>
+              </w:rPr>
+              <w:t>Explain here …</w:t>
+            </w:r>
+          </w:p>
+          <w:p>
+            <w:pPr>
+              <w:rPr>
+                <w:i/>
+              </w:rPr>
+            </w:pPr>
+          </w:p>
+          <w:p>
+            <w:pPr>
+              <w:rPr>
+                <w:i/>
+              </w:rPr>
+            </w:pPr>
+          </w:p>
+          <w:p>
+            <w:pPr>
+              <w:rPr>
+                <w:i/>
+              </w:rPr>
+            </w:pPr>
+          </w:p>
+          <w:p/>
+        </w:tc>
+        <w:tc>
+          <w:tcPr>
+            <w:tcW w:w="6186" w:type="dxa"/>
+          </w:tcPr>
+          <w:p>
+            <w:r>
+              <w:t>0 No innovation and boring mechanics</w:t>
+            </w:r>
+          </w:p>
+          <w:p>
+            <w:r>
+              <w:t>1 Basic concepts and mechanics</w:t>
+            </w:r>
+          </w:p>
+          <w:p>
+            <w:r>
+              <w:t>2 Interesting mechanics and design insights</w:t>
+            </w:r>
+          </w:p>
+          <w:p>
+            <w:r>
+              <w:t>3 Mechanics and the gameplay was fun and innovative</w:t>
+            </w:r>
+          </w:p>
+        </w:tc>
+      </w:tr>
+      <w:tr>
+        <w:tc>
+          <w:tcPr>
+            <w:tcW w:w="2830" w:type="dxa"/>
+          </w:tcPr>
+          <w:p>
+            <w:pPr>
+              <w:rPr>
+                <w:i/>
+              </w:rPr>
+            </w:pPr>
+            <w:r>
+              <w:rPr>
+                <w:b/>
+              </w:rPr>
+              <w:t>How was the team-</w:t>
+            </w:r>
+            <w:r>
+              <w:rPr>
+                <w:b/>
+              </w:rPr>
+              <w:t>work for the Github project?</w:t>
+            </w:r>
+            <w:r>
+              <w:t xml:space="preserve">  </w:t>
+            </w:r>
+            <w:r>
+              <w:rPr>
+                <w:i/>
+              </w:rPr>
+              <w:t>Explain here…</w:t>
+            </w:r>
+          </w:p>
+          <w:p>
+            <w:pPr>
+              <w:rPr>
+                <w:i/>
+              </w:rPr>
+            </w:pPr>
+          </w:p>
+          <w:p>
+            <w:pPr>
+              <w:rPr>
+                <w:i/>
+              </w:rPr>
+            </w:pPr>
+          </w:p>
+          <w:p/>
+        </w:tc>
+        <w:tc>
+          <w:tcPr>
+            <w:tcW w:w="6186" w:type="dxa"/>
+          </w:tcPr>
+          <w:p>
+            <w:r>
+              <w:t>0 Shows no/little team management/effort</w:t>
+            </w:r>
+          </w:p>
+          <w:p>
+            <w:r>
+              <w:t>1 Some team work but very poor</w:t>
+            </w:r>
+          </w:p>
+          <w:p>
+            <w:r>
+              <w:t>2 There was good team effort/distribution of work</w:t>
+            </w:r>
+          </w:p>
+          <w:p>
+            <w:r>
+              <w:t>3 Excellent effort with lots of evidence of collaborative working</w:t>
+            </w:r>
+          </w:p>
+        </w:tc>
+      </w:tr>
+    </w:tbl>
+    <w:p>
+      <w:r>
+        <w:t>Note the peer review process will be done using an online submission form.</w:t>
+      </w:r>
+    </w:p>
+    <w:p/>
+    <w:p>
+      <w:r>
+        <w:t>For each students peer review mark there should be an associated ‘explanation’ of why (e.g., see the things to check below – what evidence/details was provided).</w:t>
+      </w:r>
+    </w:p>
+    <w:p>
+      <w:r>
+        <w:t>Things to check:</w:t>
+      </w:r>
+    </w:p>
+    <w:p>
+      <w:pPr>
+        <w:pStyle w:val="ListParagraph"/>
+        <w:numPr>
+          <w:ilvl w:val="0"/>
+          <w:numId w:val="9"/>
+        </w:numPr>
+        <w:spacing w:after="160" w:line="259" w:lineRule="auto"/>
+      </w:pPr>
+      <w:r>
+        <w:t>Readme information, consistent files and folders naming convention, setup information, commented code, debug help, tutorials, and so on.</w:t>
+      </w:r>
+    </w:p>
+    <w:p>
+      <w:pPr>
+        <w:pStyle w:val="ListParagraph"/>
+        <w:numPr>
+          <w:ilvl w:val="0"/>
+          <w:numId w:val="9"/>
+        </w:numPr>
+        <w:spacing w:after="160" w:line="259" w:lineRule="auto"/>
+      </w:pPr>
+      <w:r>
+        <w:t>The GitHub repository provides statistics for contribution, commit history, progress, bug tracking, ….</w:t>
+      </w:r>
+    </w:p>
+    <w:p>
+      <w:pPr>
+        <w:pStyle w:val="ListParagraph"/>
+        <w:numPr>
+          <w:ilvl w:val="0"/>
+          <w:numId w:val="9"/>
+        </w:numPr>
+        <w:spacing w:after="160" w:line="259" w:lineRule="auto"/>
+      </w:pPr>
+      <w:r>
+        <w:t>The final submission should provide a video (YouTube) showing the running prototype which you can watch to evaluate the demo</w:t>
+      </w:r>
+    </w:p>
     <w:p/>
     <w:sectPr>
       <w:pgSz w:w="11906" w:h="16838"/>
@@ -1895,6 +2279,119 @@
     </w:lvl>
   </w:abstractNum>
   <w:abstractNum w:abstractNumId="4" w15:restartNumberingAfterBreak="0">
+    <w:nsid w:val="35B2354C"/>
+    <w:multiLevelType w:val="hybridMultilevel"/>
+    <w:tmpl w:val="E1DAE9FE"/>
+    <w:lvl w:ilvl="0" w:tplc="BD1E9B2E">
+      <w:start w:val="4"/>
+      <w:numFmt w:val="bullet"/>
+      <w:lvlText w:val=""/>
+      <w:lvlJc w:val="left"/>
+      <w:pPr>
+        <w:ind w:left="360" w:hanging="360"/>
+      </w:pPr>
+      <w:rPr>
+        <w:rFonts w:ascii="Symbol" w:eastAsiaTheme="minorHAnsi" w:hAnsi="Symbol" w:cstheme="minorBidi" w:hint="default"/>
+      </w:rPr>
+    </w:lvl>
+    <w:lvl w:ilvl="1" w:tplc="08090003" w:tentative="1">
+      <w:start w:val="1"/>
+      <w:numFmt w:val="bullet"/>
+      <w:lvlText w:val="o"/>
+      <w:lvlJc w:val="left"/>
+      <w:pPr>
+        <w:ind w:left="1080" w:hanging="360"/>
+      </w:pPr>
+      <w:rPr>
+        <w:rFonts w:ascii="Courier New" w:hAnsi="Courier New" w:cs="Courier New" w:hint="default"/>
+      </w:rPr>
+    </w:lvl>
+    <w:lvl w:ilvl="2" w:tplc="08090005" w:tentative="1">
+      <w:start w:val="1"/>
+      <w:numFmt w:val="bullet"/>
+      <w:lvlText w:val=""/>
+      <w:lvlJc w:val="left"/>
+      <w:pPr>
+        <w:ind w:left="1800" w:hanging="360"/>
+      </w:pPr>
+      <w:rPr>
+        <w:rFonts w:ascii="Wingdings" w:hAnsi="Wingdings" w:hint="default"/>
+      </w:rPr>
+    </w:lvl>
+    <w:lvl w:ilvl="3" w:tplc="08090001" w:tentative="1">
+      <w:start w:val="1"/>
+      <w:numFmt w:val="bullet"/>
+      <w:lvlText w:val=""/>
+      <w:lvlJc w:val="left"/>
+      <w:pPr>
+        <w:ind w:left="2520" w:hanging="360"/>
+      </w:pPr>
+      <w:rPr>
+        <w:rFonts w:ascii="Symbol" w:hAnsi="Symbol" w:hint="default"/>
+      </w:rPr>
+    </w:lvl>
+    <w:lvl w:ilvl="4" w:tplc="08090003" w:tentative="1">
+      <w:start w:val="1"/>
+      <w:numFmt w:val="bullet"/>
+      <w:lvlText w:val="o"/>
+      <w:lvlJc w:val="left"/>
+      <w:pPr>
+        <w:ind w:left="3240" w:hanging="360"/>
+      </w:pPr>
+      <w:rPr>
+        <w:rFonts w:ascii="Courier New" w:hAnsi="Courier New" w:cs="Courier New" w:hint="default"/>
+      </w:rPr>
+    </w:lvl>
+    <w:lvl w:ilvl="5" w:tplc="08090005" w:tentative="1">
+      <w:start w:val="1"/>
+      <w:numFmt w:val="bullet"/>
+      <w:lvlText w:val=""/>
+      <w:lvlJc w:val="left"/>
+      <w:pPr>
+        <w:ind w:left="3960" w:hanging="360"/>
+      </w:pPr>
+      <w:rPr>
+        <w:rFonts w:ascii="Wingdings" w:hAnsi="Wingdings" w:hint="default"/>
+      </w:rPr>
+    </w:lvl>
+    <w:lvl w:ilvl="6" w:tplc="08090001" w:tentative="1">
+      <w:start w:val="1"/>
+      <w:numFmt w:val="bullet"/>
+      <w:lvlText w:val=""/>
+      <w:lvlJc w:val="left"/>
+      <w:pPr>
+        <w:ind w:left="4680" w:hanging="360"/>
+      </w:pPr>
+      <w:rPr>
+        <w:rFonts w:ascii="Symbol" w:hAnsi="Symbol" w:hint="default"/>
+      </w:rPr>
+    </w:lvl>
+    <w:lvl w:ilvl="7" w:tplc="08090003" w:tentative="1">
+      <w:start w:val="1"/>
+      <w:numFmt w:val="bullet"/>
+      <w:lvlText w:val="o"/>
+      <w:lvlJc w:val="left"/>
+      <w:pPr>
+        <w:ind w:left="5400" w:hanging="360"/>
+      </w:pPr>
+      <w:rPr>
+        <w:rFonts w:ascii="Courier New" w:hAnsi="Courier New" w:cs="Courier New" w:hint="default"/>
+      </w:rPr>
+    </w:lvl>
+    <w:lvl w:ilvl="8" w:tplc="08090005" w:tentative="1">
+      <w:start w:val="1"/>
+      <w:numFmt w:val="bullet"/>
+      <w:lvlText w:val=""/>
+      <w:lvlJc w:val="left"/>
+      <w:pPr>
+        <w:ind w:left="6120" w:hanging="360"/>
+      </w:pPr>
+      <w:rPr>
+        <w:rFonts w:ascii="Wingdings" w:hAnsi="Wingdings" w:hint="default"/>
+      </w:rPr>
+    </w:lvl>
+  </w:abstractNum>
+  <w:abstractNum w:abstractNumId="5" w15:restartNumberingAfterBreak="0">
     <w:nsid w:val="362C6F22"/>
     <w:multiLevelType w:val="hybridMultilevel"/>
     <w:tmpl w:val="993E6500"/>
@@ -2007,7 +2504,7 @@
       </w:rPr>
     </w:lvl>
   </w:abstractNum>
-  <w:abstractNum w:abstractNumId="5" w15:restartNumberingAfterBreak="0">
+  <w:abstractNum w:abstractNumId="6" w15:restartNumberingAfterBreak="0">
     <w:nsid w:val="4D83551E"/>
     <w:multiLevelType w:val="hybridMultilevel"/>
     <w:tmpl w:val="51D6CFA4"/>
@@ -2120,7 +2617,7 @@
       </w:rPr>
     </w:lvl>
   </w:abstractNum>
-  <w:abstractNum w:abstractNumId="6" w15:restartNumberingAfterBreak="0">
+  <w:abstractNum w:abstractNumId="7" w15:restartNumberingAfterBreak="0">
     <w:nsid w:val="6B986428"/>
     <w:multiLevelType w:val="hybridMultilevel"/>
     <w:tmpl w:val="F8B280C4"/>
@@ -2233,7 +2730,7 @@
       </w:rPr>
     </w:lvl>
   </w:abstractNum>
-  <w:abstractNum w:abstractNumId="7" w15:restartNumberingAfterBreak="0">
+  <w:abstractNum w:abstractNumId="8" w15:restartNumberingAfterBreak="0">
     <w:nsid w:val="79632FD5"/>
     <w:multiLevelType w:val="hybridMultilevel"/>
     <w:tmpl w:val="B6B83E66"/>
@@ -2350,13 +2847,13 @@
     <w:abstractNumId w:val="3"/>
   </w:num>
   <w:num w:numId="2">
+    <w:abstractNumId w:val="6"/>
+  </w:num>
+  <w:num w:numId="3">
     <w:abstractNumId w:val="5"/>
   </w:num>
-  <w:num w:numId="3">
-    <w:abstractNumId w:val="4"/>
-  </w:num>
   <w:num w:numId="4">
-    <w:abstractNumId w:val="7"/>
+    <w:abstractNumId w:val="8"/>
   </w:num>
   <w:num w:numId="5">
     <w:abstractNumId w:val="2"/>
@@ -2365,10 +2862,13 @@
     <w:abstractNumId w:val="0"/>
   </w:num>
   <w:num w:numId="7">
-    <w:abstractNumId w:val="6"/>
+    <w:abstractNumId w:val="7"/>
   </w:num>
   <w:num w:numId="8">
     <w:abstractNumId w:val="1"/>
+  </w:num>
+  <w:num w:numId="9">
+    <w:abstractNumId w:val="4"/>
   </w:num>
 </w:numbering>
 </file>
@@ -2886,6 +3386,25 @@
       <w:u w:val="single"/>
     </w:rPr>
   </w:style>
+  <w:style w:type="table" w:styleId="TableGrid">
+    <w:name w:val="Table Grid"/>
+    <w:basedOn w:val="TableNormal"/>
+    <w:uiPriority w:val="39"/>
+    <w:rsid w:val="001A5B48"/>
+    <w:pPr>
+      <w:spacing w:after="0" w:line="240" w:lineRule="auto"/>
+    </w:pPr>
+    <w:tblPr>
+      <w:tblBorders>
+        <w:top w:val="single" w:sz="4" w:space="0" w:color="auto"/>
+        <w:left w:val="single" w:sz="4" w:space="0" w:color="auto"/>
+        <w:bottom w:val="single" w:sz="4" w:space="0" w:color="auto"/>
+        <w:right w:val="single" w:sz="4" w:space="0" w:color="auto"/>
+        <w:insideH w:val="single" w:sz="4" w:space="0" w:color="auto"/>
+        <w:insideV w:val="single" w:sz="4" w:space="0" w:color="auto"/>
+      </w:tblBorders>
+    </w:tblPr>
+  </w:style>
 </w:styles>
 </file>
 

</xml_diff>